<commit_message>
Félév done lab 12 done
</commit_message>
<xml_diff>
--- a/labor_12_jegyzokonyv.docx
+++ b/labor_12_jegyzokonyv.docx
@@ -12,273 +12,114 @@
         <w:rPr>
           <w:noProof/>
         </w:rPr>
-        <mc:AlternateContent>
-          <mc:Choice Requires="wps">
-            <w:drawing>
-              <wp:anchor distT="45720" distB="45720" distL="114300" distR="114300" simplePos="0" relativeHeight="251659264" behindDoc="0" locked="0" layoutInCell="1" allowOverlap="1" wp14:anchorId="3C62D2A2" wp14:editId="0C89C786">
-                <wp:simplePos x="0" y="0"/>
-                <wp:positionH relativeFrom="page">
-                  <wp:posOffset>1000125</wp:posOffset>
-                </wp:positionH>
-                <wp:positionV relativeFrom="page">
-                  <wp:posOffset>3848100</wp:posOffset>
-                </wp:positionV>
-                <wp:extent cx="5774400" cy="2247900"/>
-                <wp:effectExtent l="0" t="0" r="0" b="0"/>
-                <wp:wrapSquare wrapText="bothSides"/>
-                <wp:docPr id="217" name="Szövegdoboz 2"/>
-                <wp:cNvGraphicFramePr>
-                  <a:graphicFrameLocks xmlns:a="http://schemas.openxmlformats.org/drawingml/2006/main"/>
-                </wp:cNvGraphicFramePr>
-                <a:graphic xmlns:a="http://schemas.openxmlformats.org/drawingml/2006/main">
-                  <a:graphicData uri="http://schemas.microsoft.com/office/word/2010/wordprocessingShape">
-                    <wps:wsp>
-                      <wps:cNvSpPr txBox="1">
-                        <a:spLocks noChangeArrowheads="1"/>
-                      </wps:cNvSpPr>
-                      <wps:spPr bwMode="auto">
-                        <a:xfrm>
-                          <a:off x="0" y="0"/>
-                          <a:ext cx="5774400" cy="2247900"/>
-                        </a:xfrm>
-                        <a:prstGeom prst="rect">
-                          <a:avLst/>
-                        </a:prstGeom>
-                        <a:solidFill>
-                          <a:srgbClr val="FFFFFF"/>
-                        </a:solidFill>
-                        <a:ln w="9525">
-                          <a:noFill/>
-                          <a:miter lim="800000"/>
-                          <a:headEnd/>
-                          <a:tailEnd/>
-                        </a:ln>
-                      </wps:spPr>
-                      <wps:txbx>
-                        <w:txbxContent>
-                          <w:p>
-                            <w:pPr>
-                              <w:pStyle w:val="Cm"/>
-                              <w:ind w:firstLine="0"/>
-                            </w:pPr>
-                            <w:r>
-                              <w:t>Elektronika</w:t>
-                            </w:r>
-                          </w:p>
-                          <w:p>
-                            <w:pPr>
-                              <w:pStyle w:val="Cm"/>
-                              <w:ind w:firstLine="0"/>
-                            </w:pPr>
-                            <w:r>
-                              <w:t>- Laboratórium Gyakorlat -</w:t>
-                            </w:r>
-                          </w:p>
-                          <w:p>
-                            <w:pPr>
-                              <w:pStyle w:val="Alcm"/>
-                              <w:ind w:firstLine="0"/>
-                              <w:jc w:val="center"/>
-                              <w:rPr>
-                                <w:sz w:val="56"/>
-                                <w:szCs w:val="56"/>
-                              </w:rPr>
-                            </w:pPr>
-                            <w:r>
-                              <w:rPr>
-                                <w:sz w:val="40"/>
-                                <w:szCs w:val="40"/>
-                              </w:rPr>
-                              <w:t>Jegyzőkönyv</w:t>
-                            </w:r>
-                          </w:p>
-                          <w:p>
-                            <w:pPr>
-                              <w:pStyle w:val="Alcm"/>
-                              <w:numPr>
-                                <w:ilvl w:val="0"/>
-                                <w:numId w:val="0"/>
-                              </w:numPr>
-                              <w:jc w:val="center"/>
-                              <w:rPr>
-                                <w:sz w:val="28"/>
-                                <w:szCs w:val="28"/>
-                              </w:rPr>
-                            </w:pPr>
-                            <w:r>
-                              <w:rPr>
-                                <w:sz w:val="28"/>
-                                <w:szCs w:val="28"/>
-                              </w:rPr>
-                              <w:t>12</w:t>
-                            </w:r>
-                            <w:r>
-                              <w:rPr>
-                                <w:sz w:val="28"/>
-                                <w:szCs w:val="28"/>
-                              </w:rPr>
-                              <w:t xml:space="preserve">. </w:t>
-                            </w:r>
-                            <w:r>
-                              <w:rPr>
-                                <w:sz w:val="28"/>
-                                <w:szCs w:val="28"/>
-                              </w:rPr>
-                              <w:t>gyakorlat</w:t>
-                            </w:r>
-                          </w:p>
-                          <w:p>
-                            <w:pPr>
-                              <w:ind w:firstLine="0"/>
-                              <w:jc w:val="center"/>
-                            </w:pPr>
-                            <w:r>
-                              <w:t>2023.</w:t>
-                            </w:r>
-                            <w:r>
-                              <w:t xml:space="preserve"> </w:t>
-                            </w:r>
-                            <w:r>
-                              <w:t>december</w:t>
-                            </w:r>
-                            <w:r>
-                              <w:t xml:space="preserve"> </w:t>
-                            </w:r>
-                            <w:r>
-                              <w:t>4</w:t>
-                            </w:r>
-                            <w:r>
-                              <w:t>.</w:t>
-                            </w:r>
-                          </w:p>
-                        </w:txbxContent>
-                      </wps:txbx>
-                      <wps:bodyPr rot="0" vert="horz" wrap="square" lIns="91440" tIns="45720" rIns="91440" bIns="45720" anchor="t" anchorCtr="0">
-                        <a:noAutofit/>
-                      </wps:bodyPr>
-                    </wps:wsp>
-                  </a:graphicData>
-                </a:graphic>
-                <wp14:sizeRelH relativeFrom="margin">
-                  <wp14:pctWidth>0</wp14:pctWidth>
-                </wp14:sizeRelH>
-                <wp14:sizeRelV relativeFrom="margin">
-                  <wp14:pctHeight>0</wp14:pctHeight>
-                </wp14:sizeRelV>
-              </wp:anchor>
-            </w:drawing>
-          </mc:Choice>
-          <mc:Fallback>
-            <w:pict>
-              <v:shapetype w14:anchorId="3C62D2A2" id="_x0000_t202" coordsize="21600,21600" o:spt="202" path="m,l,21600r21600,l21600,xe">
-                <v:stroke joinstyle="miter"/>
-                <v:path gradientshapeok="t" o:connecttype="rect"/>
-              </v:shapetype>
-              <v:shape id="Szövegdoboz 2" o:spid="_x0000_s1026" type="#_x0000_t202" style="position:absolute;margin-left:78.75pt;margin-top:303pt;width:454.7pt;height:177pt;z-index:251659264;visibility:visible;mso-wrap-style:square;mso-width-percent:0;mso-height-percent:0;mso-wrap-distance-left:9pt;mso-wrap-distance-top:3.6pt;mso-wrap-distance-right:9pt;mso-wrap-distance-bottom:3.6pt;mso-position-horizontal:absolute;mso-position-horizontal-relative:page;mso-position-vertical:absolute;mso-position-vertical-relative:page;mso-width-percent:0;mso-height-percent:0;mso-width-relative:margin;mso-height-relative:margin;v-text-anchor:top" o:gfxdata="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" stroked="f">
-                <v:textbox>
-                  <w:txbxContent>
-                    <w:p>
-                      <w:pPr>
-                        <w:pStyle w:val="Cm"/>
-                        <w:ind w:firstLine="0"/>
-                      </w:pPr>
-                      <w:r>
-                        <w:t>Elektronika</w:t>
-                      </w:r>
-                    </w:p>
-                    <w:p>
-                      <w:pPr>
-                        <w:pStyle w:val="Cm"/>
-                        <w:ind w:firstLine="0"/>
-                      </w:pPr>
-                      <w:r>
-                        <w:t>- Laboratórium Gyakorlat -</w:t>
-                      </w:r>
-                    </w:p>
-                    <w:p>
-                      <w:pPr>
-                        <w:pStyle w:val="Alcm"/>
-                        <w:ind w:firstLine="0"/>
-                        <w:jc w:val="center"/>
-                        <w:rPr>
-                          <w:sz w:val="56"/>
-                          <w:szCs w:val="56"/>
-                        </w:rPr>
-                      </w:pPr>
-                      <w:r>
-                        <w:rPr>
-                          <w:sz w:val="40"/>
-                          <w:szCs w:val="40"/>
-                        </w:rPr>
-                        <w:t>Jegyzőkönyv</w:t>
-                      </w:r>
-                    </w:p>
-                    <w:p>
-                      <w:pPr>
-                        <w:pStyle w:val="Alcm"/>
-                        <w:numPr>
-                          <w:ilvl w:val="0"/>
-                          <w:numId w:val="0"/>
-                        </w:numPr>
-                        <w:jc w:val="center"/>
-                        <w:rPr>
-                          <w:sz w:val="28"/>
-                          <w:szCs w:val="28"/>
-                        </w:rPr>
-                      </w:pPr>
-                      <w:r>
-                        <w:rPr>
-                          <w:sz w:val="28"/>
-                          <w:szCs w:val="28"/>
-                        </w:rPr>
-                        <w:t>12</w:t>
-                      </w:r>
-                      <w:r>
-                        <w:rPr>
-                          <w:sz w:val="28"/>
-                          <w:szCs w:val="28"/>
-                        </w:rPr>
-                        <w:t xml:space="preserve">. </w:t>
-                      </w:r>
-                      <w:r>
-                        <w:rPr>
-                          <w:sz w:val="28"/>
-                          <w:szCs w:val="28"/>
-                        </w:rPr>
-                        <w:t>gyakorlat</w:t>
-                      </w:r>
-                    </w:p>
-                    <w:p>
-                      <w:pPr>
-                        <w:ind w:firstLine="0"/>
-                        <w:jc w:val="center"/>
-                      </w:pPr>
-                      <w:r>
-                        <w:t>2023.</w:t>
-                      </w:r>
-                      <w:r>
-                        <w:t xml:space="preserve"> </w:t>
-                      </w:r>
-                      <w:r>
-                        <w:t>december</w:t>
-                      </w:r>
-                      <w:r>
-                        <w:t xml:space="preserve"> </w:t>
-                      </w:r>
-                      <w:r>
-                        <w:t>4</w:t>
-                      </w:r>
-                      <w:r>
-                        <w:t>.</w:t>
-                      </w:r>
-                    </w:p>
-                  </w:txbxContent>
-                </v:textbox>
-                <w10:wrap type="square" anchorx="page" anchory="page"/>
-              </v:shape>
-            </w:pict>
-          </mc:Fallback>
-        </mc:AlternateContent>
+        <w:pict w14:anchorId="6BCC8595">
+          <v:shapetype id="_x0000_t202" coordsize="21600,21600" o:spt="202" path="m,l,21600r21600,l21600,xe">
+            <v:stroke joinstyle="miter"/>
+            <v:path gradientshapeok="t" o:connecttype="rect"/>
+          </v:shapetype>
+          <v:shape id="Szövegdoboz 2" o:spid="_x0000_s2050" type="#_x0000_t202" style="position:absolute;margin-left:78.75pt;margin-top:303pt;width:454.7pt;height:177pt;z-index:251659264;visibility:visible;mso-wrap-style:square;mso-width-percent:0;mso-height-percent:0;mso-wrap-distance-left:9pt;mso-wrap-distance-top:3.6pt;mso-wrap-distance-right:9pt;mso-wrap-distance-bottom:3.6pt;mso-position-horizontal:absolute;mso-position-horizontal-relative:page;mso-position-vertical:absolute;mso-position-vertical-relative:page;mso-width-percent:0;mso-height-percent:0;mso-width-relative:margin;mso-height-relative:margin;v-text-anchor:top" o:gfxdata="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" stroked="f">
+            <v:textbox>
+              <w:txbxContent>
+                <w:p>
+                  <w:pPr>
+                    <w:pStyle w:val="Cm"/>
+                    <w:ind w:firstLine="0"/>
+                  </w:pPr>
+                  <w:r>
+                    <w:t>Elektronika</w:t>
+                  </w:r>
+                </w:p>
+                <w:p>
+                  <w:pPr>
+                    <w:pStyle w:val="Cm"/>
+                    <w:ind w:firstLine="0"/>
+                  </w:pPr>
+                  <w:r>
+                    <w:t>- Laboratórium Gyakorlat -</w:t>
+                  </w:r>
+                </w:p>
+                <w:p>
+                  <w:pPr>
+                    <w:pStyle w:val="Alcm"/>
+                    <w:ind w:firstLine="0"/>
+                    <w:jc w:val="center"/>
+                    <w:rPr>
+                      <w:sz w:val="56"/>
+                      <w:szCs w:val="56"/>
+                    </w:rPr>
+                  </w:pPr>
+                  <w:r>
+                    <w:rPr>
+                      <w:sz w:val="40"/>
+                      <w:szCs w:val="40"/>
+                    </w:rPr>
+                    <w:t>Jegyzőkönyv</w:t>
+                  </w:r>
+                </w:p>
+                <w:p>
+                  <w:pPr>
+                    <w:pStyle w:val="Alcm"/>
+                    <w:numPr>
+                      <w:ilvl w:val="0"/>
+                      <w:numId w:val="0"/>
+                    </w:numPr>
+                    <w:jc w:val="center"/>
+                    <w:rPr>
+                      <w:sz w:val="28"/>
+                      <w:szCs w:val="28"/>
+                    </w:rPr>
+                  </w:pPr>
+                  <w:r>
+                    <w:rPr>
+                      <w:sz w:val="28"/>
+                      <w:szCs w:val="28"/>
+                    </w:rPr>
+                    <w:t>12</w:t>
+                  </w:r>
+                  <w:r>
+                    <w:rPr>
+                      <w:sz w:val="28"/>
+                      <w:szCs w:val="28"/>
+                    </w:rPr>
+                    <w:t xml:space="preserve">. </w:t>
+                  </w:r>
+                  <w:r>
+                    <w:rPr>
+                      <w:sz w:val="28"/>
+                      <w:szCs w:val="28"/>
+                    </w:rPr>
+                    <w:t>gyakorlat</w:t>
+                  </w:r>
+                </w:p>
+                <w:p>
+                  <w:pPr>
+                    <w:ind w:firstLine="0"/>
+                    <w:jc w:val="center"/>
+                  </w:pPr>
+                  <w:r>
+                    <w:t>2023.</w:t>
+                  </w:r>
+                  <w:r>
+                    <w:t xml:space="preserve"> </w:t>
+                  </w:r>
+                  <w:r>
+                    <w:t>december</w:t>
+                  </w:r>
+                  <w:r>
+                    <w:t xml:space="preserve"> </w:t>
+                  </w:r>
+                  <w:r>
+                    <w:t>4</w:t>
+                  </w:r>
+                  <w:r>
+                    <w:t>.</w:t>
+                  </w:r>
+                </w:p>
+              </w:txbxContent>
+            </v:textbox>
+            <w10:wrap type="square" anchorx="page" anchory="page"/>
+          </v:shape>
+        </w:pict>
       </w:r>
       <w:r>
         <w:br w:type="page"/>
@@ -531,6 +372,7 @@
       </w:pPr>
       <w:r>
         <w:rPr>
+          <w:noProof/>
           <w:lang w:eastAsia="en-GB"/>
         </w:rPr>
         <w:drawing>
@@ -599,8 +441,8 @@
           <w:lang w:eastAsia="hu-HU"/>
         </w:rPr>
         <w:drawing>
-          <wp:inline distT="0" distB="0" distL="0" distR="0" wp14:anchorId="399A0AEF" wp14:editId="286C6F08">
-            <wp:extent cx="3564830" cy="2095500"/>
+          <wp:inline distT="0" distB="0" distL="0" distR="0" wp14:anchorId="399A0AEF" wp14:editId="5199C7DE">
+            <wp:extent cx="3223260" cy="1894716"/>
             <wp:effectExtent l="0" t="0" r="0" b="0"/>
             <wp:docPr id="349732204" name="Kép 1" descr="A képen diagram, sor, Műszaki rajz, Tervrajz látható&#10;&#10;Automatikusan generált leírás">
               <a:hlinkClick xmlns:a="http://schemas.openxmlformats.org/drawingml/2006/main" r:id="rId9"/>
@@ -635,7 +477,7 @@
                   <pic:spPr bwMode="auto">
                     <a:xfrm>
                       <a:off x="0" y="0"/>
-                      <a:ext cx="3586161" cy="2108039"/>
+                      <a:ext cx="3247236" cy="1908810"/>
                     </a:xfrm>
                     <a:prstGeom prst="rect">
                       <a:avLst/>
@@ -664,6 +506,55 @@
           <w:lang w:eastAsia="hu-HU"/>
         </w:rPr>
         <w:t>Mérések</w:t>
+      </w:r>
+    </w:p>
+    <w:p>
+      <w:pPr>
+        <w:ind w:firstLine="0"/>
+        <w:jc w:val="center"/>
+        <w:rPr>
+          <w:lang w:eastAsia="hu-HU"/>
+        </w:rPr>
+      </w:pPr>
+      <w:r>
+        <w:rPr>
+          <w:lang w:eastAsia="hu-HU"/>
+        </w:rPr>
+        <w:drawing>
+          <wp:inline distT="0" distB="0" distL="0" distR="0" wp14:anchorId="42F4E531" wp14:editId="768E8ACA">
+            <wp:extent cx="3421380" cy="2752454"/>
+            <wp:effectExtent l="0" t="0" r="0" b="0"/>
+            <wp:docPr id="268259393" name="Kép 1" descr="A képen szöveg, diagram, képernyőkép, Diagram látható&#10;&#10;Automatikusan generált leírás"/>
+            <wp:cNvGraphicFramePr>
+              <a:graphicFrameLocks xmlns:a="http://schemas.openxmlformats.org/drawingml/2006/main" noChangeAspect="1"/>
+            </wp:cNvGraphicFramePr>
+            <a:graphic xmlns:a="http://schemas.openxmlformats.org/drawingml/2006/main">
+              <a:graphicData uri="http://schemas.openxmlformats.org/drawingml/2006/picture">
+                <pic:pic xmlns:pic="http://schemas.openxmlformats.org/drawingml/2006/picture">
+                  <pic:nvPicPr>
+                    <pic:cNvPr id="268259393" name="Kép 1" descr="A képen szöveg, diagram, képernyőkép, Diagram látható&#10;&#10;Automatikusan generált leírás"/>
+                    <pic:cNvPicPr/>
+                  </pic:nvPicPr>
+                  <pic:blipFill>
+                    <a:blip r:embed="rId11"/>
+                    <a:stretch>
+                      <a:fillRect/>
+                    </a:stretch>
+                  </pic:blipFill>
+                  <pic:spPr>
+                    <a:xfrm>
+                      <a:off x="0" y="0"/>
+                      <a:ext cx="3425510" cy="2755776"/>
+                    </a:xfrm>
+                    <a:prstGeom prst="rect">
+                      <a:avLst/>
+                    </a:prstGeom>
+                  </pic:spPr>
+                </pic:pic>
+              </a:graphicData>
+            </a:graphic>
+          </wp:inline>
+        </w:drawing>
       </w:r>
     </w:p>
     <w:p>
@@ -1005,6 +896,7 @@
             </w:pPr>
             <w:r>
               <w:rPr>
+                <w:noProof/>
                 <w:lang w:eastAsia="hu-HU"/>
               </w:rPr>
               <w:drawing>
@@ -1023,7 +915,7 @@
                           <pic:cNvPicPr/>
                         </pic:nvPicPr>
                         <pic:blipFill>
-                          <a:blip r:embed="rId11"/>
+                          <a:blip r:embed="rId12"/>
                           <a:stretch>
                             <a:fillRect/>
                           </a:stretch>
@@ -1060,6 +952,7 @@
             </w:pPr>
             <w:r>
               <w:rPr>
+                <w:noProof/>
                 <w:lang w:eastAsia="hu-HU"/>
               </w:rPr>
               <w:drawing>
@@ -1078,7 +971,7 @@
                           <pic:cNvPicPr/>
                         </pic:nvPicPr>
                         <pic:blipFill>
-                          <a:blip r:embed="rId12"/>
+                          <a:blip r:embed="rId13"/>
                           <a:stretch>
                             <a:fillRect/>
                           </a:stretch>
@@ -1115,6 +1008,7 @@
             </w:pPr>
             <w:r>
               <w:rPr>
+                <w:noProof/>
                 <w:lang w:eastAsia="hu-HU"/>
               </w:rPr>
               <w:drawing>
@@ -1133,7 +1027,7 @@
                           <pic:cNvPicPr/>
                         </pic:nvPicPr>
                         <pic:blipFill>
-                          <a:blip r:embed="rId13"/>
+                          <a:blip r:embed="rId14"/>
                           <a:stretch>
                             <a:fillRect/>
                           </a:stretch>
@@ -1186,11 +1080,11 @@
           <w:lang w:eastAsia="hu-HU"/>
         </w:rPr>
         <w:drawing>
-          <wp:inline distT="0" distB="0" distL="0" distR="0" wp14:anchorId="44F0A3F8" wp14:editId="196EE7F5">
-            <wp:extent cx="3810000" cy="1744980"/>
-            <wp:effectExtent l="0" t="0" r="0" b="7620"/>
+          <wp:inline distT="0" distB="0" distL="0" distR="0" wp14:anchorId="44F0A3F8" wp14:editId="2B1B5FCD">
+            <wp:extent cx="4126114" cy="1889760"/>
+            <wp:effectExtent l="0" t="0" r="0" b="0"/>
             <wp:docPr id="1182155674" name="Kép 2" descr="A képen diagram, sor, Műszaki rajz, vázlat látható&#10;&#10;Automatikusan generált leírás">
-              <a:hlinkClick xmlns:a="http://schemas.openxmlformats.org/drawingml/2006/main" r:id="rId14"/>
+              <a:hlinkClick xmlns:a="http://schemas.openxmlformats.org/drawingml/2006/main" r:id="rId15"/>
             </wp:docPr>
             <wp:cNvGraphicFramePr>
               <a:graphicFrameLocks xmlns:a="http://schemas.openxmlformats.org/drawingml/2006/main" noChangeAspect="1"/>
@@ -1200,14 +1094,14 @@
                 <pic:pic xmlns:pic="http://schemas.openxmlformats.org/drawingml/2006/picture">
                   <pic:nvPicPr>
                     <pic:cNvPr id="1182155674" name="Kép 2" descr="A képen diagram, sor, Műszaki rajz, vázlat látható&#10;&#10;Automatikusan generált leírás">
-                      <a:hlinkClick r:id="rId14"/>
+                      <a:hlinkClick r:id="rId15"/>
                     </pic:cNvPr>
                     <pic:cNvPicPr>
                       <a:picLocks noChangeAspect="1" noChangeArrowheads="1"/>
                     </pic:cNvPicPr>
                   </pic:nvPicPr>
                   <pic:blipFill>
-                    <a:blip r:embed="rId15">
+                    <a:blip r:embed="rId16">
                       <a:extLst>
                         <a:ext uri="{28A0092B-C50C-407E-A947-70E740481C1C}">
                           <a14:useLocalDpi xmlns:a14="http://schemas.microsoft.com/office/drawing/2010/main" val="0"/>
@@ -1222,7 +1116,7 @@
                   <pic:spPr bwMode="auto">
                     <a:xfrm>
                       <a:off x="0" y="0"/>
-                      <a:ext cx="3810000" cy="1744980"/>
+                      <a:ext cx="4129726" cy="1891415"/>
                     </a:xfrm>
                     <a:prstGeom prst="rect">
                       <a:avLst/>
@@ -1241,10 +1135,102 @@
     </w:p>
     <w:p>
       <w:pPr>
-        <w:rPr>
-          <w:lang w:eastAsia="hu-HU"/>
-        </w:rPr>
-      </w:pPr>
+        <w:ind w:firstLine="0"/>
+        <w:jc w:val="center"/>
+        <w:rPr>
+          <w:lang w:eastAsia="hu-HU"/>
+        </w:rPr>
+      </w:pPr>
+      <w:r>
+        <w:rPr>
+          <w:lang w:eastAsia="hu-HU"/>
+        </w:rPr>
+        <w:drawing>
+          <wp:inline distT="0" distB="0" distL="0" distR="0" wp14:anchorId="53EA8BAC" wp14:editId="67624B38">
+            <wp:extent cx="3727961" cy="2651760"/>
+            <wp:effectExtent l="0" t="0" r="0" b="0"/>
+            <wp:docPr id="1718266880" name="Kép 1" descr="A képen szöveg, képernyőkép, szám, Betűtípus látható&#10;&#10;Automatikusan generált leírás"/>
+            <wp:cNvGraphicFramePr>
+              <a:graphicFrameLocks xmlns:a="http://schemas.openxmlformats.org/drawingml/2006/main" noChangeAspect="1"/>
+            </wp:cNvGraphicFramePr>
+            <a:graphic xmlns:a="http://schemas.openxmlformats.org/drawingml/2006/main">
+              <a:graphicData uri="http://schemas.openxmlformats.org/drawingml/2006/picture">
+                <pic:pic xmlns:pic="http://schemas.openxmlformats.org/drawingml/2006/picture">
+                  <pic:nvPicPr>
+                    <pic:cNvPr id="1718266880" name="Kép 1" descr="A képen szöveg, képernyőkép, szám, Betűtípus látható&#10;&#10;Automatikusan generált leírás"/>
+                    <pic:cNvPicPr/>
+                  </pic:nvPicPr>
+                  <pic:blipFill>
+                    <a:blip r:embed="rId17"/>
+                    <a:stretch>
+                      <a:fillRect/>
+                    </a:stretch>
+                  </pic:blipFill>
+                  <pic:spPr>
+                    <a:xfrm>
+                      <a:off x="0" y="0"/>
+                      <a:ext cx="3729595" cy="2652922"/>
+                    </a:xfrm>
+                    <a:prstGeom prst="rect">
+                      <a:avLst/>
+                    </a:prstGeom>
+                  </pic:spPr>
+                </pic:pic>
+              </a:graphicData>
+            </a:graphic>
+          </wp:inline>
+        </w:drawing>
+      </w:r>
+    </w:p>
+    <w:p>
+      <w:pPr>
+        <w:ind w:firstLine="0"/>
+        <w:jc w:val="center"/>
+        <w:rPr>
+          <w:lang w:eastAsia="hu-HU"/>
+        </w:rPr>
+      </w:pPr>
+      <w:r>
+        <w:rPr>
+          <w:lang w:eastAsia="hu-HU"/>
+        </w:rPr>
+        <w:lastRenderedPageBreak/>
+        <w:drawing>
+          <wp:inline distT="0" distB="0" distL="0" distR="0" wp14:anchorId="40E079ED" wp14:editId="152EB9BA">
+            <wp:extent cx="3619500" cy="3085387"/>
+            <wp:effectExtent l="0" t="0" r="0" b="0"/>
+            <wp:docPr id="2123157096" name="Kép 1" descr="A képen szöveg, képernyőkép, Diagram, szám látható&#10;&#10;Automatikusan generált leírás"/>
+            <wp:cNvGraphicFramePr>
+              <a:graphicFrameLocks xmlns:a="http://schemas.openxmlformats.org/drawingml/2006/main" noChangeAspect="1"/>
+            </wp:cNvGraphicFramePr>
+            <a:graphic xmlns:a="http://schemas.openxmlformats.org/drawingml/2006/main">
+              <a:graphicData uri="http://schemas.openxmlformats.org/drawingml/2006/picture">
+                <pic:pic xmlns:pic="http://schemas.openxmlformats.org/drawingml/2006/picture">
+                  <pic:nvPicPr>
+                    <pic:cNvPr id="2123157096" name="Kép 1" descr="A képen szöveg, képernyőkép, Diagram, szám látható&#10;&#10;Automatikusan generált leírás"/>
+                    <pic:cNvPicPr/>
+                  </pic:nvPicPr>
+                  <pic:blipFill>
+                    <a:blip r:embed="rId18"/>
+                    <a:stretch>
+                      <a:fillRect/>
+                    </a:stretch>
+                  </pic:blipFill>
+                  <pic:spPr>
+                    <a:xfrm>
+                      <a:off x="0" y="0"/>
+                      <a:ext cx="3626292" cy="3091177"/>
+                    </a:xfrm>
+                    <a:prstGeom prst="rect">
+                      <a:avLst/>
+                    </a:prstGeom>
+                  </pic:spPr>
+                </pic:pic>
+              </a:graphicData>
+            </a:graphic>
+          </wp:inline>
+        </w:drawing>
+      </w:r>
     </w:p>
     <w:p>
       <w:pPr>
@@ -1279,7 +1265,7 @@
             <wp:extent cx="3726180" cy="1615440"/>
             <wp:effectExtent l="0" t="0" r="7620" b="3810"/>
             <wp:docPr id="877390483" name="Kép 3">
-              <a:hlinkClick xmlns:a="http://schemas.openxmlformats.org/drawingml/2006/main" r:id="rId16"/>
+              <a:hlinkClick xmlns:a="http://schemas.openxmlformats.org/drawingml/2006/main" r:id="rId19"/>
             </wp:docPr>
             <wp:cNvGraphicFramePr>
               <a:graphicFrameLocks xmlns:a="http://schemas.openxmlformats.org/drawingml/2006/main" noChangeAspect="1"/>
@@ -1289,14 +1275,14 @@
                 <pic:pic xmlns:pic="http://schemas.openxmlformats.org/drawingml/2006/picture">
                   <pic:nvPicPr>
                     <pic:cNvPr id="0" name="Picture 5">
-                      <a:hlinkClick r:id="rId16"/>
+                      <a:hlinkClick r:id="rId19"/>
                     </pic:cNvPr>
                     <pic:cNvPicPr>
                       <a:picLocks noChangeAspect="1" noChangeArrowheads="1"/>
                     </pic:cNvPicPr>
                   </pic:nvPicPr>
                   <pic:blipFill>
-                    <a:blip r:embed="rId17">
+                    <a:blip r:embed="rId20">
                       <a:extLst>
                         <a:ext uri="{28A0092B-C50C-407E-A947-70E740481C1C}">
                           <a14:useLocalDpi xmlns:a14="http://schemas.microsoft.com/office/drawing/2010/main" val="0"/>
@@ -1330,10 +1316,102 @@
     </w:p>
     <w:p>
       <w:pPr>
-        <w:rPr>
-          <w:lang w:eastAsia="hu-HU"/>
-        </w:rPr>
-      </w:pPr>
+        <w:ind w:firstLine="0"/>
+        <w:jc w:val="center"/>
+        <w:rPr>
+          <w:lang w:eastAsia="hu-HU"/>
+        </w:rPr>
+      </w:pPr>
+      <w:r>
+        <w:rPr>
+          <w:lang w:eastAsia="hu-HU"/>
+        </w:rPr>
+        <w:drawing>
+          <wp:inline distT="0" distB="0" distL="0" distR="0" wp14:anchorId="1F01AA52" wp14:editId="2D65B8DA">
+            <wp:extent cx="3535986" cy="2324301"/>
+            <wp:effectExtent l="0" t="0" r="7620" b="0"/>
+            <wp:docPr id="95036815" name="Kép 1" descr="A képen szöveg, képernyőkép, szám, Betűtípus látható&#10;&#10;Automatikusan generált leírás"/>
+            <wp:cNvGraphicFramePr>
+              <a:graphicFrameLocks xmlns:a="http://schemas.openxmlformats.org/drawingml/2006/main" noChangeAspect="1"/>
+            </wp:cNvGraphicFramePr>
+            <a:graphic xmlns:a="http://schemas.openxmlformats.org/drawingml/2006/main">
+              <a:graphicData uri="http://schemas.openxmlformats.org/drawingml/2006/picture">
+                <pic:pic xmlns:pic="http://schemas.openxmlformats.org/drawingml/2006/picture">
+                  <pic:nvPicPr>
+                    <pic:cNvPr id="95036815" name="Kép 1" descr="A képen szöveg, képernyőkép, szám, Betűtípus látható&#10;&#10;Automatikusan generált leírás"/>
+                    <pic:cNvPicPr/>
+                  </pic:nvPicPr>
+                  <pic:blipFill>
+                    <a:blip r:embed="rId21"/>
+                    <a:stretch>
+                      <a:fillRect/>
+                    </a:stretch>
+                  </pic:blipFill>
+                  <pic:spPr>
+                    <a:xfrm>
+                      <a:off x="0" y="0"/>
+                      <a:ext cx="3535986" cy="2324301"/>
+                    </a:xfrm>
+                    <a:prstGeom prst="rect">
+                      <a:avLst/>
+                    </a:prstGeom>
+                  </pic:spPr>
+                </pic:pic>
+              </a:graphicData>
+            </a:graphic>
+          </wp:inline>
+        </w:drawing>
+      </w:r>
+    </w:p>
+    <w:p>
+      <w:pPr>
+        <w:ind w:firstLine="0"/>
+        <w:jc w:val="center"/>
+        <w:rPr>
+          <w:lang w:eastAsia="hu-HU"/>
+        </w:rPr>
+      </w:pPr>
+      <w:r>
+        <w:rPr>
+          <w:lang w:eastAsia="hu-HU"/>
+        </w:rPr>
+        <w:lastRenderedPageBreak/>
+        <w:drawing>
+          <wp:inline distT="0" distB="0" distL="0" distR="0" wp14:anchorId="4DC10488" wp14:editId="548F15D4">
+            <wp:extent cx="3992880" cy="3403669"/>
+            <wp:effectExtent l="0" t="0" r="0" b="0"/>
+            <wp:docPr id="577399732" name="Kép 1" descr="A képen szöveg, képernyőkép, Diagram, sor látható&#10;&#10;Automatikusan generált leírás"/>
+            <wp:cNvGraphicFramePr>
+              <a:graphicFrameLocks xmlns:a="http://schemas.openxmlformats.org/drawingml/2006/main" noChangeAspect="1"/>
+            </wp:cNvGraphicFramePr>
+            <a:graphic xmlns:a="http://schemas.openxmlformats.org/drawingml/2006/main">
+              <a:graphicData uri="http://schemas.openxmlformats.org/drawingml/2006/picture">
+                <pic:pic xmlns:pic="http://schemas.openxmlformats.org/drawingml/2006/picture">
+                  <pic:nvPicPr>
+                    <pic:cNvPr id="577399732" name="Kép 1" descr="A képen szöveg, képernyőkép, Diagram, sor látható&#10;&#10;Automatikusan generált leírás"/>
+                    <pic:cNvPicPr/>
+                  </pic:nvPicPr>
+                  <pic:blipFill>
+                    <a:blip r:embed="rId22"/>
+                    <a:stretch>
+                      <a:fillRect/>
+                    </a:stretch>
+                  </pic:blipFill>
+                  <pic:spPr>
+                    <a:xfrm>
+                      <a:off x="0" y="0"/>
+                      <a:ext cx="4001519" cy="3411033"/>
+                    </a:xfrm>
+                    <a:prstGeom prst="rect">
+                      <a:avLst/>
+                    </a:prstGeom>
+                  </pic:spPr>
+                </pic:pic>
+              </a:graphicData>
+            </a:graphic>
+          </wp:inline>
+        </w:drawing>
+      </w:r>
     </w:p>
     <w:p>
       <w:pPr>
@@ -1346,7 +1424,6 @@
         <w:rPr>
           <w:lang w:eastAsia="hu-HU"/>
         </w:rPr>
-        <w:lastRenderedPageBreak/>
         <w:t>Harmadik eset (24/5. ábra)</w:t>
       </w:r>
     </w:p>
@@ -1381,7 +1458,7 @@
                     </pic:cNvPicPr>
                   </pic:nvPicPr>
                   <pic:blipFill>
-                    <a:blip r:embed="rId18">
+                    <a:blip r:embed="rId23">
                       <a:extLst>
                         <a:ext uri="{28A0092B-C50C-407E-A947-70E740481C1C}">
                           <a14:useLocalDpi xmlns:a14="http://schemas.microsoft.com/office/drawing/2010/main" val="0"/>
@@ -1415,10 +1492,102 @@
     </w:p>
     <w:p>
       <w:pPr>
-        <w:rPr>
-          <w:lang w:eastAsia="hu-HU"/>
-        </w:rPr>
-      </w:pPr>
+        <w:ind w:firstLine="0"/>
+        <w:jc w:val="center"/>
+        <w:rPr>
+          <w:lang w:eastAsia="hu-HU"/>
+        </w:rPr>
+      </w:pPr>
+      <w:r>
+        <w:rPr>
+          <w:lang w:eastAsia="hu-HU"/>
+        </w:rPr>
+        <w:drawing>
+          <wp:inline distT="0" distB="0" distL="0" distR="0" wp14:anchorId="7BC10C4D" wp14:editId="1F048A46">
+            <wp:extent cx="5417820" cy="1391607"/>
+            <wp:effectExtent l="0" t="0" r="0" b="0"/>
+            <wp:docPr id="153442489" name="Kép 1" descr="A képen szöveg, képernyőkép, sor, szám látható&#10;&#10;Automatikusan generált leírás"/>
+            <wp:cNvGraphicFramePr>
+              <a:graphicFrameLocks xmlns:a="http://schemas.openxmlformats.org/drawingml/2006/main" noChangeAspect="1"/>
+            </wp:cNvGraphicFramePr>
+            <a:graphic xmlns:a="http://schemas.openxmlformats.org/drawingml/2006/main">
+              <a:graphicData uri="http://schemas.openxmlformats.org/drawingml/2006/picture">
+                <pic:pic xmlns:pic="http://schemas.openxmlformats.org/drawingml/2006/picture">
+                  <pic:nvPicPr>
+                    <pic:cNvPr id="153442489" name="Kép 1" descr="A képen szöveg, képernyőkép, sor, szám látható&#10;&#10;Automatikusan generált leírás"/>
+                    <pic:cNvPicPr/>
+                  </pic:nvPicPr>
+                  <pic:blipFill>
+                    <a:blip r:embed="rId24"/>
+                    <a:stretch>
+                      <a:fillRect/>
+                    </a:stretch>
+                  </pic:blipFill>
+                  <pic:spPr>
+                    <a:xfrm>
+                      <a:off x="0" y="0"/>
+                      <a:ext cx="5432294" cy="1395325"/>
+                    </a:xfrm>
+                    <a:prstGeom prst="rect">
+                      <a:avLst/>
+                    </a:prstGeom>
+                  </pic:spPr>
+                </pic:pic>
+              </a:graphicData>
+            </a:graphic>
+          </wp:inline>
+        </w:drawing>
+      </w:r>
+    </w:p>
+    <w:p>
+      <w:pPr>
+        <w:ind w:firstLine="0"/>
+        <w:jc w:val="center"/>
+        <w:rPr>
+          <w:lang w:eastAsia="hu-HU"/>
+        </w:rPr>
+      </w:pPr>
+      <w:r>
+        <w:rPr>
+          <w:lang w:eastAsia="hu-HU"/>
+        </w:rPr>
+        <w:lastRenderedPageBreak/>
+        <w:drawing>
+          <wp:inline distT="0" distB="0" distL="0" distR="0" wp14:anchorId="7EBBDBCB" wp14:editId="6301515B">
+            <wp:extent cx="4678680" cy="3988269"/>
+            <wp:effectExtent l="0" t="0" r="0" b="0"/>
+            <wp:docPr id="1704049838" name="Kép 1" descr="A képen szöveg, képernyőkép, szám, Diagram látható&#10;&#10;Automatikusan generált leírás"/>
+            <wp:cNvGraphicFramePr>
+              <a:graphicFrameLocks xmlns:a="http://schemas.openxmlformats.org/drawingml/2006/main" noChangeAspect="1"/>
+            </wp:cNvGraphicFramePr>
+            <a:graphic xmlns:a="http://schemas.openxmlformats.org/drawingml/2006/main">
+              <a:graphicData uri="http://schemas.openxmlformats.org/drawingml/2006/picture">
+                <pic:pic xmlns:pic="http://schemas.openxmlformats.org/drawingml/2006/picture">
+                  <pic:nvPicPr>
+                    <pic:cNvPr id="1704049838" name="Kép 1" descr="A képen szöveg, képernyőkép, szám, Diagram látható&#10;&#10;Automatikusan generált leírás"/>
+                    <pic:cNvPicPr/>
+                  </pic:nvPicPr>
+                  <pic:blipFill>
+                    <a:blip r:embed="rId25"/>
+                    <a:stretch>
+                      <a:fillRect/>
+                    </a:stretch>
+                  </pic:blipFill>
+                  <pic:spPr>
+                    <a:xfrm>
+                      <a:off x="0" y="0"/>
+                      <a:ext cx="4693637" cy="4001018"/>
+                    </a:xfrm>
+                    <a:prstGeom prst="rect">
+                      <a:avLst/>
+                    </a:prstGeom>
+                  </pic:spPr>
+                </pic:pic>
+              </a:graphicData>
+            </a:graphic>
+          </wp:inline>
+        </w:drawing>
+      </w:r>
     </w:p>
     <w:p>
       <w:pPr>
@@ -1688,11 +1857,12 @@
       </w:pPr>
       <w:r>
         <w:rPr>
+          <w:noProof/>
           <w:lang w:eastAsia="hu-HU"/>
         </w:rPr>
         <w:drawing>
-          <wp:inline distT="0" distB="0" distL="0" distR="0" wp14:anchorId="558EECDD" wp14:editId="36294001">
-            <wp:extent cx="2743200" cy="2628900"/>
+          <wp:inline distT="0" distB="0" distL="0" distR="0" wp14:anchorId="558EECDD" wp14:editId="3C628D02">
+            <wp:extent cx="2514600" cy="2409825"/>
             <wp:effectExtent l="0" t="0" r="0" b="0"/>
             <wp:docPr id="903366506" name="Kép 1" descr="A képen diagram, sor, Műszaki rajz, Tervrajz látható&#10;&#10;Automatikusan generált leírás"/>
             <wp:cNvGraphicFramePr>
@@ -1706,14 +1876,14 @@
                     <pic:cNvPicPr/>
                   </pic:nvPicPr>
                   <pic:blipFill rotWithShape="1">
-                    <a:blip r:embed="rId19"/>
+                    <a:blip r:embed="rId26"/>
                     <a:srcRect b="10622"/>
                     <a:stretch/>
                   </pic:blipFill>
                   <pic:spPr bwMode="auto">
                     <a:xfrm>
                       <a:off x="0" y="0"/>
-                      <a:ext cx="2743438" cy="2629128"/>
+                      <a:ext cx="2517376" cy="2412485"/>
                     </a:xfrm>
                     <a:prstGeom prst="rect">
                       <a:avLst/>
@@ -1772,6 +1942,20 @@
           <w:sz w:val="21"/>
           <w:szCs w:val="21"/>
           <w:lang w:eastAsia="hu-HU"/>
+        </w:rPr>
+        <w:pict w14:anchorId="080B9736">
+          <v:rect id="_x0000_s2051" style="position:absolute;left:0;text-align:left;margin-left:177.55pt;margin-top:4.3pt;width:28.8pt;height:14.4pt;z-index:251660288" fillcolor="white [3212]" stroked="f"/>
+        </w:pict>
+      </w:r>
+      <w:r>
+        <w:rPr>
+          <w:rFonts w:ascii="Helvetica" w:eastAsia="Times New Roman" w:hAnsi="Helvetica" w:cs="Helvetica"/>
+          <w:noProof/>
+          <w:color w:val="0000FF"/>
+          <w:kern w:val="0"/>
+          <w:sz w:val="21"/>
+          <w:szCs w:val="21"/>
+          <w:lang w:eastAsia="hu-HU"/>
           <w14:ligatures w14:val="none"/>
         </w:rPr>
         <w:drawing>
@@ -1779,7 +1963,7 @@
             <wp:extent cx="4027367" cy="2042160"/>
             <wp:effectExtent l="0" t="0" r="0" b="0"/>
             <wp:docPr id="970401370" name="Kép 6" descr="A képen diagram, sor, Műszaki rajz, Tervrajz látható&#10;&#10;Automatikusan generált leírás">
-              <a:hlinkClick xmlns:a="http://schemas.openxmlformats.org/drawingml/2006/main" r:id="rId20"/>
+              <a:hlinkClick xmlns:a="http://schemas.openxmlformats.org/drawingml/2006/main" r:id="rId27"/>
             </wp:docPr>
             <wp:cNvGraphicFramePr>
               <a:graphicFrameLocks xmlns:a="http://schemas.openxmlformats.org/drawingml/2006/main" noChangeAspect="1"/>
@@ -1789,14 +1973,14 @@
                 <pic:pic xmlns:pic="http://schemas.openxmlformats.org/drawingml/2006/picture">
                   <pic:nvPicPr>
                     <pic:cNvPr id="970401370" name="Kép 6" descr="A képen diagram, sor, Műszaki rajz, Tervrajz látható&#10;&#10;Automatikusan generált leírás">
-                      <a:hlinkClick r:id="rId20"/>
+                      <a:hlinkClick r:id="rId27"/>
                     </pic:cNvPr>
                     <pic:cNvPicPr>
                       <a:picLocks noChangeAspect="1" noChangeArrowheads="1"/>
                     </pic:cNvPicPr>
                   </pic:nvPicPr>
                   <pic:blipFill>
-                    <a:blip r:embed="rId21">
+                    <a:blip r:embed="rId28">
                       <a:extLst>
                         <a:ext uri="{28A0092B-C50C-407E-A947-70E740481C1C}">
                           <a14:useLocalDpi xmlns:a14="http://schemas.microsoft.com/office/drawing/2010/main" val="0"/>
@@ -2515,6 +2699,353 @@
     </w:p>
     <w:p>
       <w:pPr>
+        <w:pStyle w:val="Kiemel"/>
+        <w:rPr>
+          <w:lang w:eastAsia="hu-HU"/>
+        </w:rPr>
+      </w:pPr>
+      <w:r>
+        <w:rPr>
+          <w:lang w:eastAsia="hu-HU"/>
+        </w:rPr>
+        <w:lastRenderedPageBreak/>
+        <w:t>Mérések</w:t>
+      </w:r>
+    </w:p>
+    <w:p>
+      <w:pPr>
+        <w:ind w:firstLine="0"/>
+        <w:jc w:val="center"/>
+        <w:rPr>
+          <w:lang w:eastAsia="hu-HU"/>
+        </w:rPr>
+      </w:pPr>
+      <w:r>
+        <w:rPr>
+          <w:noProof/>
+          <w:lang w:eastAsia="hu-HU"/>
+        </w:rPr>
+        <w:drawing>
+          <wp:inline distT="0" distB="0" distL="0" distR="0" wp14:anchorId="2314A5A1" wp14:editId="65D07262">
+            <wp:extent cx="4533900" cy="3564913"/>
+            <wp:effectExtent l="0" t="0" r="0" b="0"/>
+            <wp:docPr id="690209668" name="Kép 1"/>
+            <wp:cNvGraphicFramePr>
+              <a:graphicFrameLocks xmlns:a="http://schemas.openxmlformats.org/drawingml/2006/main" noChangeAspect="1"/>
+            </wp:cNvGraphicFramePr>
+            <a:graphic xmlns:a="http://schemas.openxmlformats.org/drawingml/2006/main">
+              <a:graphicData uri="http://schemas.openxmlformats.org/drawingml/2006/picture">
+                <pic:pic xmlns:pic="http://schemas.openxmlformats.org/drawingml/2006/picture">
+                  <pic:nvPicPr>
+                    <pic:cNvPr id="0" name="Picture 1"/>
+                    <pic:cNvPicPr>
+                      <a:picLocks noChangeAspect="1" noChangeArrowheads="1"/>
+                    </pic:cNvPicPr>
+                  </pic:nvPicPr>
+                  <pic:blipFill>
+                    <a:blip r:embed="rId29">
+                      <a:extLst>
+                        <a:ext uri="{28A0092B-C50C-407E-A947-70E740481C1C}">
+                          <a14:useLocalDpi xmlns:a14="http://schemas.microsoft.com/office/drawing/2010/main" val="0"/>
+                        </a:ext>
+                      </a:extLst>
+                    </a:blip>
+                    <a:srcRect/>
+                    <a:stretch>
+                      <a:fillRect/>
+                    </a:stretch>
+                  </pic:blipFill>
+                  <pic:spPr bwMode="auto">
+                    <a:xfrm>
+                      <a:off x="0" y="0"/>
+                      <a:ext cx="4538728" cy="3568709"/>
+                    </a:xfrm>
+                    <a:prstGeom prst="rect">
+                      <a:avLst/>
+                    </a:prstGeom>
+                    <a:noFill/>
+                    <a:ln>
+                      <a:noFill/>
+                    </a:ln>
+                  </pic:spPr>
+                </pic:pic>
+              </a:graphicData>
+            </a:graphic>
+          </wp:inline>
+        </w:drawing>
+      </w:r>
+    </w:p>
+    <w:p>
+      <w:pPr>
+        <w:rPr>
+          <w:rFonts w:eastAsiaTheme="minorEastAsia"/>
+          <w:iCs/>
+          <w:lang w:eastAsia="en-GB"/>
+        </w:rPr>
+      </w:pPr>
+      <w:r>
+        <w:rPr>
+          <w:lang w:eastAsia="en-GB"/>
+        </w:rPr>
+        <w:t xml:space="preserve">CH1: </w:t>
+      </w:r>
+      <m:oMath>
+        <m:r>
+          <w:rPr>
+            <w:rFonts w:ascii="Cambria Math" w:hAnsi="Cambria Math"/>
+            <w:lang w:eastAsia="en-GB"/>
+          </w:rPr>
+          <m:t>D</m:t>
+        </m:r>
+        <m:r>
+          <w:rPr>
+            <w:rFonts w:ascii="Cambria Math" w:hAnsi="Cambria Math"/>
+            <w:lang w:eastAsia="en-GB"/>
+          </w:rPr>
+          <m:t>C</m:t>
+        </m:r>
+      </m:oMath>
+      <w:r>
+        <w:rPr>
+          <w:lang w:eastAsia="en-GB"/>
+        </w:rPr>
+        <w:t xml:space="preserve">, </w:t>
+      </w:r>
+      <m:oMath>
+        <m:r>
+          <m:rPr>
+            <m:sty m:val="p"/>
+          </m:rPr>
+          <w:rPr>
+            <w:rFonts w:ascii="Cambria Math" w:hAnsi="Cambria Math"/>
+            <w:lang w:eastAsia="en-GB"/>
+          </w:rPr>
+          <m:t xml:space="preserve">1 </m:t>
+        </m:r>
+        <m:r>
+          <w:rPr>
+            <w:rFonts w:ascii="Cambria Math" w:hAnsi="Cambria Math"/>
+            <w:lang w:eastAsia="en-GB"/>
+          </w:rPr>
+          <m:t>V</m:t>
+        </m:r>
+        <m:r>
+          <m:rPr>
+            <m:sty m:val="p"/>
+          </m:rPr>
+          <w:rPr>
+            <w:rFonts w:ascii="Cambria Math" w:hAnsi="Cambria Math"/>
+            <w:lang w:eastAsia="en-GB"/>
+          </w:rPr>
+          <m:t>/</m:t>
+        </m:r>
+        <m:r>
+          <w:rPr>
+            <w:rFonts w:ascii="Cambria Math" w:hAnsi="Cambria Math"/>
+            <w:lang w:eastAsia="en-GB"/>
+          </w:rPr>
+          <m:t>div</m:t>
+        </m:r>
+      </m:oMath>
+      <w:r>
+        <w:rPr>
+          <w:lang w:eastAsia="en-GB"/>
+        </w:rPr>
+        <w:t xml:space="preserve">, </w:t>
+      </w:r>
+      <m:oMath>
+        <m:r>
+          <m:rPr>
+            <m:sty m:val="p"/>
+          </m:rPr>
+          <w:rPr>
+            <w:rFonts w:ascii="Cambria Math" w:hAnsi="Cambria Math"/>
+            <w:lang w:eastAsia="en-GB"/>
+          </w:rPr>
+          <m:t>500μ</m:t>
+        </m:r>
+        <m:r>
+          <w:rPr>
+            <w:rFonts w:ascii="Cambria Math" w:hAnsi="Cambria Math"/>
+            <w:lang w:eastAsia="en-GB"/>
+          </w:rPr>
+          <m:t>s</m:t>
+        </m:r>
+        <m:r>
+          <m:rPr>
+            <m:sty m:val="p"/>
+          </m:rPr>
+          <w:rPr>
+            <w:rFonts w:ascii="Cambria Math" w:hAnsi="Cambria Math"/>
+            <w:lang w:eastAsia="en-GB"/>
+          </w:rPr>
+          <m:t>/</m:t>
+        </m:r>
+        <m:r>
+          <w:rPr>
+            <w:rFonts w:ascii="Cambria Math" w:hAnsi="Cambria Math"/>
+            <w:lang w:eastAsia="en-GB"/>
+          </w:rPr>
+          <m:t>div</m:t>
+        </m:r>
+        <m:r>
+          <w:rPr>
+            <w:rFonts w:ascii="Cambria Math" w:hAnsi="Cambria Math"/>
+            <w:lang w:eastAsia="en-GB"/>
+          </w:rPr>
+          <m:t xml:space="preserve"> </m:t>
+        </m:r>
+      </m:oMath>
+      <w:r>
+        <w:rPr>
+          <w:rFonts w:eastAsiaTheme="minorEastAsia"/>
+          <w:lang w:eastAsia="en-GB"/>
+        </w:rPr>
+        <w:t>– egyenes bemenet</w:t>
+      </w:r>
+    </w:p>
+    <w:p>
+      <w:pPr>
+        <w:rPr>
+          <w:lang w:eastAsia="en-GB"/>
+        </w:rPr>
+      </w:pPr>
+      <w:r>
+        <w:rPr>
+          <w:lang w:eastAsia="en-GB"/>
+        </w:rPr>
+        <w:t xml:space="preserve">CH2: </w:t>
+      </w:r>
+      <m:oMath>
+        <m:r>
+          <w:rPr>
+            <w:rFonts w:ascii="Cambria Math" w:hAnsi="Cambria Math"/>
+            <w:lang w:eastAsia="en-GB"/>
+          </w:rPr>
+          <m:t>D</m:t>
+        </m:r>
+        <m:r>
+          <w:rPr>
+            <w:rFonts w:ascii="Cambria Math" w:hAnsi="Cambria Math"/>
+            <w:lang w:eastAsia="en-GB"/>
+          </w:rPr>
+          <m:t>C</m:t>
+        </m:r>
+      </m:oMath>
+      <w:r>
+        <w:rPr>
+          <w:lang w:eastAsia="en-GB"/>
+        </w:rPr>
+        <w:t xml:space="preserve">, </w:t>
+      </w:r>
+      <m:oMath>
+        <m:r>
+          <m:rPr>
+            <m:sty m:val="p"/>
+          </m:rPr>
+          <w:rPr>
+            <w:rFonts w:ascii="Cambria Math" w:hAnsi="Cambria Math"/>
+            <w:lang w:eastAsia="en-GB"/>
+          </w:rPr>
+          <m:t>1</m:t>
+        </m:r>
+        <m:r>
+          <m:rPr>
+            <m:sty m:val="p"/>
+          </m:rPr>
+          <w:rPr>
+            <w:rFonts w:ascii="Cambria Math" w:hAnsi="Cambria Math"/>
+            <w:lang w:eastAsia="en-GB"/>
+          </w:rPr>
+          <m:t xml:space="preserve"> </m:t>
+        </m:r>
+        <m:r>
+          <w:rPr>
+            <w:rFonts w:ascii="Cambria Math" w:hAnsi="Cambria Math"/>
+            <w:lang w:eastAsia="en-GB"/>
+          </w:rPr>
+          <m:t>V</m:t>
+        </m:r>
+        <m:r>
+          <m:rPr>
+            <m:sty m:val="p"/>
+          </m:rPr>
+          <w:rPr>
+            <w:rFonts w:ascii="Cambria Math" w:hAnsi="Cambria Math"/>
+            <w:lang w:eastAsia="en-GB"/>
+          </w:rPr>
+          <m:t>/</m:t>
+        </m:r>
+        <m:r>
+          <w:rPr>
+            <w:rFonts w:ascii="Cambria Math" w:hAnsi="Cambria Math"/>
+            <w:lang w:eastAsia="en-GB"/>
+          </w:rPr>
+          <m:t>div</m:t>
+        </m:r>
+      </m:oMath>
+      <w:r>
+        <w:rPr>
+          <w:lang w:eastAsia="en-GB"/>
+        </w:rPr>
+        <w:t xml:space="preserve">, </w:t>
+      </w:r>
+      <m:oMath>
+        <m:r>
+          <m:rPr>
+            <m:sty m:val="p"/>
+          </m:rPr>
+          <w:rPr>
+            <w:rFonts w:ascii="Cambria Math" w:hAnsi="Cambria Math"/>
+            <w:lang w:eastAsia="en-GB"/>
+          </w:rPr>
+          <m:t>5</m:t>
+        </m:r>
+        <m:r>
+          <m:rPr>
+            <m:sty m:val="p"/>
+          </m:rPr>
+          <w:rPr>
+            <w:rFonts w:ascii="Cambria Math" w:hAnsi="Cambria Math"/>
+            <w:lang w:eastAsia="en-GB"/>
+          </w:rPr>
+          <m:t>00μ</m:t>
+        </m:r>
+        <m:r>
+          <w:rPr>
+            <w:rFonts w:ascii="Cambria Math" w:hAnsi="Cambria Math"/>
+            <w:lang w:eastAsia="en-GB"/>
+          </w:rPr>
+          <m:t>s</m:t>
+        </m:r>
+        <m:r>
+          <m:rPr>
+            <m:sty m:val="p"/>
+          </m:rPr>
+          <w:rPr>
+            <w:rFonts w:ascii="Cambria Math" w:hAnsi="Cambria Math"/>
+            <w:lang w:eastAsia="en-GB"/>
+          </w:rPr>
+          <m:t>/</m:t>
+        </m:r>
+        <m:r>
+          <w:rPr>
+            <w:rFonts w:ascii="Cambria Math" w:hAnsi="Cambria Math"/>
+            <w:lang w:eastAsia="en-GB"/>
+          </w:rPr>
+          <m:t>div</m:t>
+        </m:r>
+      </m:oMath>
+      <w:r>
+        <w:rPr>
+          <w:rFonts w:eastAsiaTheme="minorEastAsia"/>
+          <w:lang w:eastAsia="en-GB"/>
+        </w:rPr>
+        <w:t xml:space="preserve"> – fordító bemenet</w:t>
+      </w:r>
+    </w:p>
+    <w:p>
+      <w:pPr>
         <w:pStyle w:val="Feladatcm"/>
         <w:rPr>
           <w:rFonts w:eastAsiaTheme="minorEastAsia"/>
@@ -2725,6 +3256,7 @@
       </w:pPr>
       <w:r>
         <w:rPr>
+          <w:noProof/>
           <w:lang w:eastAsia="hu-HU"/>
         </w:rPr>
         <w:drawing>
@@ -2743,7 +3275,7 @@
                     <pic:cNvPicPr/>
                   </pic:nvPicPr>
                   <pic:blipFill>
-                    <a:blip r:embed="rId22"/>
+                    <a:blip r:embed="rId30"/>
                     <a:stretch>
                       <a:fillRect/>
                     </a:stretch>
@@ -2797,7 +3329,7 @@
             <wp:extent cx="3726180" cy="2011680"/>
             <wp:effectExtent l="0" t="0" r="7620" b="7620"/>
             <wp:docPr id="351013488" name="Kép 7" descr="A képen diagram, Műszaki rajz, Tervrajz, sor látható&#10;&#10;Automatikusan generált leírás">
-              <a:hlinkClick xmlns:a="http://schemas.openxmlformats.org/drawingml/2006/main" r:id="rId23"/>
+              <a:hlinkClick xmlns:a="http://schemas.openxmlformats.org/drawingml/2006/main" r:id="rId31"/>
             </wp:docPr>
             <wp:cNvGraphicFramePr>
               <a:graphicFrameLocks xmlns:a="http://schemas.openxmlformats.org/drawingml/2006/main" noChangeAspect="1"/>
@@ -2807,14 +3339,14 @@
                 <pic:pic xmlns:pic="http://schemas.openxmlformats.org/drawingml/2006/picture">
                   <pic:nvPicPr>
                     <pic:cNvPr id="351013488" name="Kép 7" descr="A képen diagram, Műszaki rajz, Tervrajz, sor látható&#10;&#10;Automatikusan generált leírás">
-                      <a:hlinkClick r:id="rId23"/>
+                      <a:hlinkClick r:id="rId31"/>
                     </pic:cNvPr>
                     <pic:cNvPicPr>
                       <a:picLocks noChangeAspect="1" noChangeArrowheads="1"/>
                     </pic:cNvPicPr>
                   </pic:nvPicPr>
                   <pic:blipFill>
-                    <a:blip r:embed="rId24">
+                    <a:blip r:embed="rId32">
                       <a:extLst>
                         <a:ext uri="{28A0092B-C50C-407E-A947-70E740481C1C}">
                           <a14:useLocalDpi xmlns:a14="http://schemas.microsoft.com/office/drawing/2010/main" val="0"/>
@@ -2859,13 +3391,111 @@
         </w:rPr>
         <w:t>Mérés</w:t>
       </w:r>
-    </w:p>
-    <w:p>
-      <w:pPr>
-        <w:rPr>
-          <w:lang w:eastAsia="hu-HU"/>
-        </w:rPr>
-      </w:pPr>
+      <w:r>
+        <w:rPr>
+          <w:lang w:eastAsia="hu-HU"/>
+        </w:rPr>
+        <w:t>ek</w:t>
+      </w:r>
+    </w:p>
+    <w:p>
+      <w:pPr>
+        <w:ind w:firstLine="0"/>
+        <w:jc w:val="center"/>
+        <w:rPr>
+          <w:lang w:eastAsia="hu-HU"/>
+        </w:rPr>
+      </w:pPr>
+      <w:r>
+        <w:rPr>
+          <w:lang w:eastAsia="hu-HU"/>
+        </w:rPr>
+        <w:drawing>
+          <wp:inline distT="0" distB="0" distL="0" distR="0" wp14:anchorId="1F693EBC" wp14:editId="5A53630A">
+            <wp:extent cx="4299045" cy="1592580"/>
+            <wp:effectExtent l="0" t="0" r="0" b="0"/>
+            <wp:docPr id="415388221" name="Kép 1" descr="A képen szöveg, képernyőkép, Betűtípus, szám látható&#10;&#10;Automatikusan generált leírás"/>
+            <wp:cNvGraphicFramePr>
+              <a:graphicFrameLocks xmlns:a="http://schemas.openxmlformats.org/drawingml/2006/main" noChangeAspect="1"/>
+            </wp:cNvGraphicFramePr>
+            <a:graphic xmlns:a="http://schemas.openxmlformats.org/drawingml/2006/main">
+              <a:graphicData uri="http://schemas.openxmlformats.org/drawingml/2006/picture">
+                <pic:pic xmlns:pic="http://schemas.openxmlformats.org/drawingml/2006/picture">
+                  <pic:nvPicPr>
+                    <pic:cNvPr id="415388221" name="Kép 1" descr="A képen szöveg, képernyőkép, Betűtípus, szám látható&#10;&#10;Automatikusan generált leírás"/>
+                    <pic:cNvPicPr/>
+                  </pic:nvPicPr>
+                  <pic:blipFill>
+                    <a:blip r:embed="rId33"/>
+                    <a:stretch>
+                      <a:fillRect/>
+                    </a:stretch>
+                  </pic:blipFill>
+                  <pic:spPr>
+                    <a:xfrm>
+                      <a:off x="0" y="0"/>
+                      <a:ext cx="4307100" cy="1595564"/>
+                    </a:xfrm>
+                    <a:prstGeom prst="rect">
+                      <a:avLst/>
+                    </a:prstGeom>
+                  </pic:spPr>
+                </pic:pic>
+              </a:graphicData>
+            </a:graphic>
+          </wp:inline>
+        </w:drawing>
+      </w:r>
+    </w:p>
+    <w:p>
+      <w:pPr>
+        <w:ind w:firstLine="0"/>
+        <w:jc w:val="center"/>
+        <w:rPr>
+          <w:lang w:eastAsia="hu-HU"/>
+        </w:rPr>
+      </w:pPr>
+      <w:r>
+        <w:rPr>
+          <w:lang w:eastAsia="hu-HU"/>
+        </w:rPr>
+        <w:lastRenderedPageBreak/>
+        <w:drawing>
+          <wp:inline distT="0" distB="0" distL="0" distR="0" wp14:anchorId="71578E38" wp14:editId="05CDF379">
+            <wp:extent cx="3756660" cy="3070508"/>
+            <wp:effectExtent l="0" t="0" r="0" b="0"/>
+            <wp:docPr id="1021616580" name="Kép 1" descr="A képen szöveg, szám, sor, diagram látható&#10;&#10;Automatikusan generált leírás"/>
+            <wp:cNvGraphicFramePr>
+              <a:graphicFrameLocks xmlns:a="http://schemas.openxmlformats.org/drawingml/2006/main" noChangeAspect="1"/>
+            </wp:cNvGraphicFramePr>
+            <a:graphic xmlns:a="http://schemas.openxmlformats.org/drawingml/2006/main">
+              <a:graphicData uri="http://schemas.openxmlformats.org/drawingml/2006/picture">
+                <pic:pic xmlns:pic="http://schemas.openxmlformats.org/drawingml/2006/picture">
+                  <pic:nvPicPr>
+                    <pic:cNvPr id="1021616580" name="Kép 1" descr="A képen szöveg, szám, sor, diagram látható&#10;&#10;Automatikusan generált leírás"/>
+                    <pic:cNvPicPr/>
+                  </pic:nvPicPr>
+                  <pic:blipFill>
+                    <a:blip r:embed="rId34"/>
+                    <a:stretch>
+                      <a:fillRect/>
+                    </a:stretch>
+                  </pic:blipFill>
+                  <pic:spPr>
+                    <a:xfrm>
+                      <a:off x="0" y="0"/>
+                      <a:ext cx="3762577" cy="3075344"/>
+                    </a:xfrm>
+                    <a:prstGeom prst="rect">
+                      <a:avLst/>
+                    </a:prstGeom>
+                  </pic:spPr>
+                </pic:pic>
+              </a:graphicData>
+            </a:graphic>
+          </wp:inline>
+        </w:drawing>
+      </w:r>
     </w:p>
     <w:p>
       <w:pPr>
@@ -3100,6 +3730,7 @@
       </w:pPr>
       <w:r>
         <w:rPr>
+          <w:noProof/>
           <w:lang w:eastAsia="hu-HU"/>
         </w:rPr>
         <w:drawing>
@@ -3118,7 +3749,7 @@
                     <pic:cNvPicPr/>
                   </pic:nvPicPr>
                   <pic:blipFill>
-                    <a:blip r:embed="rId25"/>
+                    <a:blip r:embed="rId35"/>
                     <a:stretch>
                       <a:fillRect/>
                     </a:stretch>
@@ -3138,6 +3769,107 @@
           </wp:inline>
         </w:drawing>
       </w:r>
+    </w:p>
+    <w:p>
+      <w:pPr>
+        <w:pStyle w:val="Kiemel"/>
+        <w:rPr>
+          <w:lang w:eastAsia="hu-HU"/>
+        </w:rPr>
+      </w:pPr>
+      <w:r>
+        <w:rPr>
+          <w:lang w:eastAsia="hu-HU"/>
+        </w:rPr>
+        <w:t>Áramkör</w:t>
+      </w:r>
+    </w:p>
+    <w:p>
+      <w:pPr>
+        <w:spacing w:line="315" w:lineRule="atLeast"/>
+        <w:ind w:firstLine="0"/>
+        <w:jc w:val="center"/>
+        <w:rPr>
+          <w:rFonts w:ascii="Helvetica" w:eastAsia="Times New Roman" w:hAnsi="Helvetica" w:cs="Helvetica"/>
+          <w:color w:val="212121"/>
+          <w:kern w:val="0"/>
+          <w:sz w:val="21"/>
+          <w:szCs w:val="21"/>
+          <w:lang w:eastAsia="hu-HU"/>
+          <w14:ligatures w14:val="none"/>
+        </w:rPr>
+      </w:pPr>
+      <w:r>
+        <w:rPr>
+          <w:rFonts w:ascii="Helvetica" w:eastAsia="Times New Roman" w:hAnsi="Helvetica" w:cs="Helvetica"/>
+          <w:noProof/>
+          <w:color w:val="0000FF"/>
+          <w:kern w:val="0"/>
+          <w:sz w:val="21"/>
+          <w:szCs w:val="21"/>
+          <w:lang w:eastAsia="hu-HU"/>
+          <w14:ligatures w14:val="none"/>
+        </w:rPr>
+        <w:drawing>
+          <wp:inline distT="0" distB="0" distL="0" distR="0" wp14:anchorId="7193D06D" wp14:editId="3EE18DF2">
+            <wp:extent cx="4450080" cy="1958340"/>
+            <wp:effectExtent l="0" t="0" r="0" b="0"/>
+            <wp:docPr id="1505742258" name="Kép 4" descr="A képen diagram, sor, Műszaki rajz, Tervrajz látható&#10;&#10;Automatikusan generált leírás">
+              <a:hlinkClick xmlns:a="http://schemas.openxmlformats.org/drawingml/2006/main" r:id="rId36"/>
+            </wp:docPr>
+            <wp:cNvGraphicFramePr>
+              <a:graphicFrameLocks xmlns:a="http://schemas.openxmlformats.org/drawingml/2006/main" noChangeAspect="1"/>
+            </wp:cNvGraphicFramePr>
+            <a:graphic xmlns:a="http://schemas.openxmlformats.org/drawingml/2006/main">
+              <a:graphicData uri="http://schemas.openxmlformats.org/drawingml/2006/picture">
+                <pic:pic xmlns:pic="http://schemas.openxmlformats.org/drawingml/2006/picture">
+                  <pic:nvPicPr>
+                    <pic:cNvPr id="1505742258" name="Kép 4" descr="A képen diagram, sor, Műszaki rajz, Tervrajz látható&#10;&#10;Automatikusan generált leírás">
+                      <a:hlinkClick r:id="rId36"/>
+                    </pic:cNvPr>
+                    <pic:cNvPicPr>
+                      <a:picLocks noChangeAspect="1" noChangeArrowheads="1"/>
+                    </pic:cNvPicPr>
+                  </pic:nvPicPr>
+                  <pic:blipFill>
+                    <a:blip r:embed="rId37" cstate="print">
+                      <a:extLst>
+                        <a:ext uri="{28A0092B-C50C-407E-A947-70E740481C1C}">
+                          <a14:useLocalDpi xmlns:a14="http://schemas.microsoft.com/office/drawing/2010/main" val="0"/>
+                        </a:ext>
+                      </a:extLst>
+                    </a:blip>
+                    <a:srcRect/>
+                    <a:stretch>
+                      <a:fillRect/>
+                    </a:stretch>
+                  </pic:blipFill>
+                  <pic:spPr bwMode="auto">
+                    <a:xfrm>
+                      <a:off x="0" y="0"/>
+                      <a:ext cx="4450080" cy="1958340"/>
+                    </a:xfrm>
+                    <a:prstGeom prst="rect">
+                      <a:avLst/>
+                    </a:prstGeom>
+                    <a:noFill/>
+                    <a:ln>
+                      <a:noFill/>
+                    </a:ln>
+                  </pic:spPr>
+                </pic:pic>
+              </a:graphicData>
+            </a:graphic>
+          </wp:inline>
+        </w:drawing>
+      </w:r>
+    </w:p>
+    <w:p>
+      <w:pPr>
+        <w:rPr>
+          <w:lang w:eastAsia="hu-HU"/>
+        </w:rPr>
+      </w:pPr>
     </w:p>
     <w:p>
       <w:pPr>
@@ -3830,6 +4562,651 @@
     </w:p>
     <w:p>
       <w:pPr>
+        <w:pStyle w:val="Kiemel"/>
+        <w:rPr>
+          <w:lang w:eastAsia="en-GB"/>
+        </w:rPr>
+      </w:pPr>
+      <w:r>
+        <w:rPr>
+          <w:lang w:eastAsia="en-GB"/>
+        </w:rPr>
+        <w:lastRenderedPageBreak/>
+        <w:t>Mérések</w:t>
+      </w:r>
+    </w:p>
+    <w:p>
+      <w:pPr>
+        <w:ind w:firstLine="0"/>
+        <w:jc w:val="center"/>
+        <w:rPr>
+          <w:lang w:eastAsia="en-GB"/>
+        </w:rPr>
+      </w:pPr>
+      <w:r>
+        <w:rPr>
+          <w:noProof/>
+          <w:lang w:eastAsia="en-GB"/>
+        </w:rPr>
+        <w:drawing>
+          <wp:inline distT="0" distB="0" distL="0" distR="0" wp14:anchorId="26024301" wp14:editId="2C2173B8">
+            <wp:extent cx="3977640" cy="3162119"/>
+            <wp:effectExtent l="0" t="0" r="0" b="0"/>
+            <wp:docPr id="731199770" name="Kép 2"/>
+            <wp:cNvGraphicFramePr>
+              <a:graphicFrameLocks xmlns:a="http://schemas.openxmlformats.org/drawingml/2006/main" noChangeAspect="1"/>
+            </wp:cNvGraphicFramePr>
+            <a:graphic xmlns:a="http://schemas.openxmlformats.org/drawingml/2006/main">
+              <a:graphicData uri="http://schemas.openxmlformats.org/drawingml/2006/picture">
+                <pic:pic xmlns:pic="http://schemas.openxmlformats.org/drawingml/2006/picture">
+                  <pic:nvPicPr>
+                    <pic:cNvPr id="0" name="Picture 2"/>
+                    <pic:cNvPicPr>
+                      <a:picLocks noChangeAspect="1" noChangeArrowheads="1"/>
+                    </pic:cNvPicPr>
+                  </pic:nvPicPr>
+                  <pic:blipFill>
+                    <a:blip r:embed="rId38">
+                      <a:extLst>
+                        <a:ext uri="{28A0092B-C50C-407E-A947-70E740481C1C}">
+                          <a14:useLocalDpi xmlns:a14="http://schemas.microsoft.com/office/drawing/2010/main" val="0"/>
+                        </a:ext>
+                      </a:extLst>
+                    </a:blip>
+                    <a:srcRect/>
+                    <a:stretch>
+                      <a:fillRect/>
+                    </a:stretch>
+                  </pic:blipFill>
+                  <pic:spPr bwMode="auto">
+                    <a:xfrm>
+                      <a:off x="0" y="0"/>
+                      <a:ext cx="3988202" cy="3170515"/>
+                    </a:xfrm>
+                    <a:prstGeom prst="rect">
+                      <a:avLst/>
+                    </a:prstGeom>
+                    <a:noFill/>
+                    <a:ln>
+                      <a:noFill/>
+                    </a:ln>
+                  </pic:spPr>
+                </pic:pic>
+              </a:graphicData>
+            </a:graphic>
+          </wp:inline>
+        </w:drawing>
+      </w:r>
+    </w:p>
+    <w:p>
+      <w:pPr>
+        <w:rPr>
+          <w:rFonts w:eastAsiaTheme="minorEastAsia"/>
+          <w:iCs/>
+          <w:lang w:eastAsia="en-GB"/>
+        </w:rPr>
+      </w:pPr>
+      <w:r>
+        <w:rPr>
+          <w:lang w:eastAsia="en-GB"/>
+        </w:rPr>
+        <w:t xml:space="preserve">CH1: </w:t>
+      </w:r>
+      <m:oMath>
+        <m:r>
+          <w:rPr>
+            <w:rFonts w:ascii="Cambria Math" w:hAnsi="Cambria Math"/>
+            <w:lang w:eastAsia="en-GB"/>
+          </w:rPr>
+          <m:t>D</m:t>
+        </m:r>
+        <m:r>
+          <w:rPr>
+            <w:rFonts w:ascii="Cambria Math" w:hAnsi="Cambria Math"/>
+            <w:lang w:eastAsia="en-GB"/>
+          </w:rPr>
+          <m:t>C</m:t>
+        </m:r>
+      </m:oMath>
+      <w:r>
+        <w:rPr>
+          <w:lang w:eastAsia="en-GB"/>
+        </w:rPr>
+        <w:t xml:space="preserve">, </w:t>
+      </w:r>
+      <m:oMath>
+        <m:r>
+          <m:rPr>
+            <m:sty m:val="p"/>
+          </m:rPr>
+          <w:rPr>
+            <w:rFonts w:ascii="Cambria Math" w:hAnsi="Cambria Math"/>
+            <w:lang w:eastAsia="en-GB"/>
+          </w:rPr>
+          <m:t xml:space="preserve">5 </m:t>
+        </m:r>
+        <m:r>
+          <w:rPr>
+            <w:rFonts w:ascii="Cambria Math" w:hAnsi="Cambria Math"/>
+            <w:lang w:eastAsia="en-GB"/>
+          </w:rPr>
+          <m:t>V</m:t>
+        </m:r>
+        <m:r>
+          <m:rPr>
+            <m:sty m:val="p"/>
+          </m:rPr>
+          <w:rPr>
+            <w:rFonts w:ascii="Cambria Math" w:hAnsi="Cambria Math"/>
+            <w:lang w:eastAsia="en-GB"/>
+          </w:rPr>
+          <m:t>/</m:t>
+        </m:r>
+        <m:r>
+          <w:rPr>
+            <w:rFonts w:ascii="Cambria Math" w:hAnsi="Cambria Math"/>
+            <w:lang w:eastAsia="en-GB"/>
+          </w:rPr>
+          <m:t>div</m:t>
+        </m:r>
+      </m:oMath>
+      <w:r>
+        <w:rPr>
+          <w:lang w:eastAsia="en-GB"/>
+        </w:rPr>
+        <w:t xml:space="preserve">, </w:t>
+      </w:r>
+      <m:oMath>
+        <m:r>
+          <m:rPr>
+            <m:sty m:val="p"/>
+          </m:rPr>
+          <w:rPr>
+            <w:rFonts w:ascii="Cambria Math" w:hAnsi="Cambria Math"/>
+            <w:lang w:eastAsia="en-GB"/>
+          </w:rPr>
+          <m:t>5</m:t>
+        </m:r>
+        <m:r>
+          <m:rPr>
+            <m:sty m:val="p"/>
+          </m:rPr>
+          <w:rPr>
+            <w:rFonts w:ascii="Cambria Math" w:hAnsi="Cambria Math"/>
+            <w:lang w:eastAsia="en-GB"/>
+          </w:rPr>
+          <m:t>00 μ</m:t>
+        </m:r>
+        <m:r>
+          <w:rPr>
+            <w:rFonts w:ascii="Cambria Math" w:hAnsi="Cambria Math"/>
+            <w:lang w:eastAsia="en-GB"/>
+          </w:rPr>
+          <m:t>s</m:t>
+        </m:r>
+        <m:r>
+          <m:rPr>
+            <m:sty m:val="p"/>
+          </m:rPr>
+          <w:rPr>
+            <w:rFonts w:ascii="Cambria Math" w:hAnsi="Cambria Math"/>
+            <w:lang w:eastAsia="en-GB"/>
+          </w:rPr>
+          <m:t>/</m:t>
+        </m:r>
+        <m:r>
+          <w:rPr>
+            <w:rFonts w:ascii="Cambria Math" w:hAnsi="Cambria Math"/>
+            <w:lang w:eastAsia="en-GB"/>
+          </w:rPr>
+          <m:t>div</m:t>
+        </m:r>
+      </m:oMath>
+    </w:p>
+    <w:p>
+      <w:pPr>
+        <w:rPr>
+          <w:lang w:eastAsia="en-GB"/>
+        </w:rPr>
+      </w:pPr>
+      <w:r>
+        <w:rPr>
+          <w:lang w:eastAsia="en-GB"/>
+        </w:rPr>
+        <w:t xml:space="preserve">CH2: </w:t>
+      </w:r>
+      <m:oMath>
+        <m:r>
+          <w:rPr>
+            <w:rFonts w:ascii="Cambria Math" w:hAnsi="Cambria Math"/>
+            <w:lang w:eastAsia="en-GB"/>
+          </w:rPr>
+          <m:t>D</m:t>
+        </m:r>
+        <m:r>
+          <w:rPr>
+            <w:rFonts w:ascii="Cambria Math" w:hAnsi="Cambria Math"/>
+            <w:lang w:eastAsia="en-GB"/>
+          </w:rPr>
+          <m:t>C</m:t>
+        </m:r>
+      </m:oMath>
+      <w:r>
+        <w:rPr>
+          <w:lang w:eastAsia="en-GB"/>
+        </w:rPr>
+        <w:t xml:space="preserve">, </w:t>
+      </w:r>
+      <m:oMath>
+        <m:r>
+          <m:rPr>
+            <m:sty m:val="p"/>
+          </m:rPr>
+          <w:rPr>
+            <w:rFonts w:ascii="Cambria Math" w:hAnsi="Cambria Math"/>
+            <w:lang w:eastAsia="en-GB"/>
+          </w:rPr>
+          <m:t xml:space="preserve">10 </m:t>
+        </m:r>
+        <m:r>
+          <w:rPr>
+            <w:rFonts w:ascii="Cambria Math" w:hAnsi="Cambria Math"/>
+            <w:lang w:eastAsia="en-GB"/>
+          </w:rPr>
+          <m:t>V</m:t>
+        </m:r>
+        <m:r>
+          <m:rPr>
+            <m:sty m:val="p"/>
+          </m:rPr>
+          <w:rPr>
+            <w:rFonts w:ascii="Cambria Math" w:hAnsi="Cambria Math"/>
+            <w:lang w:eastAsia="en-GB"/>
+          </w:rPr>
+          <m:t>/</m:t>
+        </m:r>
+        <m:r>
+          <w:rPr>
+            <w:rFonts w:ascii="Cambria Math" w:hAnsi="Cambria Math"/>
+            <w:lang w:eastAsia="en-GB"/>
+          </w:rPr>
+          <m:t>div</m:t>
+        </m:r>
+      </m:oMath>
+      <w:r>
+        <w:rPr>
+          <w:lang w:eastAsia="en-GB"/>
+        </w:rPr>
+        <w:t xml:space="preserve">, </w:t>
+      </w:r>
+      <m:oMath>
+        <m:r>
+          <m:rPr>
+            <m:sty m:val="p"/>
+          </m:rPr>
+          <w:rPr>
+            <w:rFonts w:ascii="Cambria Math" w:hAnsi="Cambria Math"/>
+            <w:lang w:eastAsia="en-GB"/>
+          </w:rPr>
+          <m:t>5</m:t>
+        </m:r>
+        <m:r>
+          <m:rPr>
+            <m:sty m:val="p"/>
+          </m:rPr>
+          <w:rPr>
+            <w:rFonts w:ascii="Cambria Math" w:hAnsi="Cambria Math"/>
+            <w:lang w:eastAsia="en-GB"/>
+          </w:rPr>
+          <m:t>00 μ</m:t>
+        </m:r>
+        <m:r>
+          <w:rPr>
+            <w:rFonts w:ascii="Cambria Math" w:hAnsi="Cambria Math"/>
+            <w:lang w:eastAsia="en-GB"/>
+          </w:rPr>
+          <m:t>s</m:t>
+        </m:r>
+        <m:r>
+          <m:rPr>
+            <m:sty m:val="p"/>
+          </m:rPr>
+          <w:rPr>
+            <w:rFonts w:ascii="Cambria Math" w:hAnsi="Cambria Math"/>
+            <w:lang w:eastAsia="en-GB"/>
+          </w:rPr>
+          <m:t>/</m:t>
+        </m:r>
+        <m:r>
+          <w:rPr>
+            <w:rFonts w:ascii="Cambria Math" w:hAnsi="Cambria Math"/>
+            <w:lang w:eastAsia="en-GB"/>
+          </w:rPr>
+          <m:t>div</m:t>
+        </m:r>
+      </m:oMath>
+    </w:p>
+    <w:p>
+      <w:pPr>
+        <w:ind w:firstLine="0"/>
+        <w:jc w:val="center"/>
+        <w:rPr>
+          <w:lang w:eastAsia="en-GB"/>
+        </w:rPr>
+      </w:pPr>
+      <w:r>
+        <w:rPr>
+          <w:noProof/>
+          <w:lang w:eastAsia="en-GB"/>
+        </w:rPr>
+        <w:drawing>
+          <wp:inline distT="0" distB="0" distL="0" distR="0" wp14:anchorId="7DC11AC8" wp14:editId="71E303EE">
+            <wp:extent cx="4206240" cy="3329477"/>
+            <wp:effectExtent l="0" t="0" r="0" b="0"/>
+            <wp:docPr id="1558016995" name="Kép 3"/>
+            <wp:cNvGraphicFramePr>
+              <a:graphicFrameLocks xmlns:a="http://schemas.openxmlformats.org/drawingml/2006/main" noChangeAspect="1"/>
+            </wp:cNvGraphicFramePr>
+            <a:graphic xmlns:a="http://schemas.openxmlformats.org/drawingml/2006/main">
+              <a:graphicData uri="http://schemas.openxmlformats.org/drawingml/2006/picture">
+                <pic:pic xmlns:pic="http://schemas.openxmlformats.org/drawingml/2006/picture">
+                  <pic:nvPicPr>
+                    <pic:cNvPr id="0" name="Picture 3"/>
+                    <pic:cNvPicPr>
+                      <a:picLocks noChangeAspect="1" noChangeArrowheads="1"/>
+                    </pic:cNvPicPr>
+                  </pic:nvPicPr>
+                  <pic:blipFill>
+                    <a:blip r:embed="rId39">
+                      <a:extLst>
+                        <a:ext uri="{28A0092B-C50C-407E-A947-70E740481C1C}">
+                          <a14:useLocalDpi xmlns:a14="http://schemas.microsoft.com/office/drawing/2010/main" val="0"/>
+                        </a:ext>
+                      </a:extLst>
+                    </a:blip>
+                    <a:srcRect/>
+                    <a:stretch>
+                      <a:fillRect/>
+                    </a:stretch>
+                  </pic:blipFill>
+                  <pic:spPr bwMode="auto">
+                    <a:xfrm>
+                      <a:off x="0" y="0"/>
+                      <a:ext cx="4215431" cy="3336752"/>
+                    </a:xfrm>
+                    <a:prstGeom prst="rect">
+                      <a:avLst/>
+                    </a:prstGeom>
+                    <a:noFill/>
+                    <a:ln>
+                      <a:noFill/>
+                    </a:ln>
+                  </pic:spPr>
+                </pic:pic>
+              </a:graphicData>
+            </a:graphic>
+          </wp:inline>
+        </w:drawing>
+      </w:r>
+    </w:p>
+    <w:p>
+      <w:pPr>
+        <w:rPr>
+          <w:lang w:eastAsia="en-GB"/>
+        </w:rPr>
+      </w:pPr>
+      <w:r>
+        <w:rPr>
+          <w:lang w:eastAsia="en-GB"/>
+        </w:rPr>
+        <w:t xml:space="preserve">CH1: </w:t>
+      </w:r>
+      <m:oMath>
+        <m:r>
+          <w:rPr>
+            <w:rFonts w:ascii="Cambria Math" w:hAnsi="Cambria Math"/>
+            <w:lang w:eastAsia="en-GB"/>
+          </w:rPr>
+          <m:t>D</m:t>
+        </m:r>
+        <m:r>
+          <w:rPr>
+            <w:rFonts w:ascii="Cambria Math" w:hAnsi="Cambria Math"/>
+            <w:lang w:eastAsia="en-GB"/>
+          </w:rPr>
+          <m:t>C</m:t>
+        </m:r>
+      </m:oMath>
+      <w:r>
+        <w:rPr>
+          <w:lang w:eastAsia="en-GB"/>
+        </w:rPr>
+        <w:t xml:space="preserve">, </w:t>
+      </w:r>
+      <m:oMath>
+        <m:r>
+          <m:rPr>
+            <m:sty m:val="p"/>
+          </m:rPr>
+          <w:rPr>
+            <w:rFonts w:ascii="Cambria Math" w:hAnsi="Cambria Math"/>
+            <w:lang w:eastAsia="en-GB"/>
+          </w:rPr>
+          <m:t>5</m:t>
+        </m:r>
+        <m:r>
+          <m:rPr>
+            <m:sty m:val="p"/>
+          </m:rPr>
+          <w:rPr>
+            <w:rFonts w:ascii="Cambria Math" w:hAnsi="Cambria Math"/>
+            <w:lang w:eastAsia="en-GB"/>
+          </w:rPr>
+          <m:t xml:space="preserve"> </m:t>
+        </m:r>
+        <m:r>
+          <w:rPr>
+            <w:rFonts w:ascii="Cambria Math" w:hAnsi="Cambria Math"/>
+            <w:lang w:eastAsia="en-GB"/>
+          </w:rPr>
+          <m:t>V</m:t>
+        </m:r>
+        <m:r>
+          <m:rPr>
+            <m:sty m:val="p"/>
+          </m:rPr>
+          <w:rPr>
+            <w:rFonts w:ascii="Cambria Math" w:hAnsi="Cambria Math"/>
+            <w:lang w:eastAsia="en-GB"/>
+          </w:rPr>
+          <m:t>/</m:t>
+        </m:r>
+        <m:r>
+          <w:rPr>
+            <w:rFonts w:ascii="Cambria Math" w:hAnsi="Cambria Math"/>
+            <w:lang w:eastAsia="en-GB"/>
+          </w:rPr>
+          <m:t>div</m:t>
+        </m:r>
+      </m:oMath>
+      <w:r>
+        <w:rPr>
+          <w:lang w:eastAsia="en-GB"/>
+        </w:rPr>
+        <w:t xml:space="preserve">, </w:t>
+      </w:r>
+      <m:oMath>
+        <m:r>
+          <m:rPr>
+            <m:sty m:val="p"/>
+          </m:rPr>
+          <w:rPr>
+            <w:rFonts w:ascii="Cambria Math" w:hAnsi="Cambria Math"/>
+            <w:lang w:eastAsia="en-GB"/>
+          </w:rPr>
+          <m:t>5</m:t>
+        </m:r>
+        <m:r>
+          <m:rPr>
+            <m:sty m:val="p"/>
+          </m:rPr>
+          <w:rPr>
+            <w:rFonts w:ascii="Cambria Math" w:hAnsi="Cambria Math"/>
+            <w:lang w:eastAsia="en-GB"/>
+          </w:rPr>
+          <m:t>00 μ</m:t>
+        </m:r>
+        <m:r>
+          <w:rPr>
+            <w:rFonts w:ascii="Cambria Math" w:hAnsi="Cambria Math"/>
+            <w:lang w:eastAsia="en-GB"/>
+          </w:rPr>
+          <m:t>s</m:t>
+        </m:r>
+        <m:r>
+          <m:rPr>
+            <m:sty m:val="p"/>
+          </m:rPr>
+          <w:rPr>
+            <w:rFonts w:ascii="Cambria Math" w:hAnsi="Cambria Math"/>
+            <w:lang w:eastAsia="en-GB"/>
+          </w:rPr>
+          <m:t>/</m:t>
+        </m:r>
+        <m:r>
+          <w:rPr>
+            <w:rFonts w:ascii="Cambria Math" w:hAnsi="Cambria Math"/>
+            <w:lang w:eastAsia="en-GB"/>
+          </w:rPr>
+          <m:t>div</m:t>
+        </m:r>
+      </m:oMath>
+    </w:p>
+    <w:p>
+      <w:pPr>
+        <w:rPr>
+          <w:lang w:eastAsia="en-GB"/>
+        </w:rPr>
+      </w:pPr>
+      <m:oMathPara>
+        <m:oMath>
+          <m:r>
+            <w:rPr>
+              <w:rFonts w:ascii="Cambria Math" w:hAnsi="Cambria Math"/>
+              <w:lang w:eastAsia="en-GB"/>
+            </w:rPr>
+            <m:t>f=967Hz</m:t>
+          </m:r>
+        </m:oMath>
+      </m:oMathPara>
+    </w:p>
+    <w:p>
+      <w:pPr>
+        <w:rPr>
+          <w:rFonts w:eastAsiaTheme="minorEastAsia"/>
+          <w:lang w:eastAsia="en-GB"/>
+        </w:rPr>
+      </w:pPr>
+      <m:oMathPara>
+        <m:oMath>
+          <m:sSub>
+            <m:sSubPr>
+              <m:ctrlPr>
+                <w:rPr>
+                  <w:rFonts w:ascii="Cambria Math" w:hAnsi="Cambria Math"/>
+                  <w:i/>
+                  <w:lang w:eastAsia="en-GB"/>
+                </w:rPr>
+              </m:ctrlPr>
+            </m:sSubPr>
+            <m:e>
+              <m:r>
+                <w:rPr>
+                  <w:rFonts w:ascii="Cambria Math" w:hAnsi="Cambria Math"/>
+                  <w:lang w:eastAsia="en-GB"/>
+                </w:rPr>
+                <m:t>ρ</m:t>
+              </m:r>
+            </m:e>
+            <m:sub>
+              <m:r>
+                <w:rPr>
+                  <w:rFonts w:ascii="Cambria Math" w:hAnsi="Cambria Math"/>
+                  <w:lang w:eastAsia="en-GB"/>
+                </w:rPr>
+                <m:t>rel</m:t>
+              </m:r>
+            </m:sub>
+          </m:sSub>
+          <m:r>
+            <w:rPr>
+              <w:rFonts w:ascii="Cambria Math" w:hAnsi="Cambria Math"/>
+              <w:lang w:eastAsia="en-GB"/>
+            </w:rPr>
+            <m:t>=</m:t>
+          </m:r>
+          <m:f>
+            <m:fPr>
+              <m:ctrlPr>
+                <w:rPr>
+                  <w:rFonts w:ascii="Cambria Math" w:hAnsi="Cambria Math"/>
+                  <w:i/>
+                  <w:lang w:eastAsia="en-GB"/>
+                </w:rPr>
+              </m:ctrlPr>
+            </m:fPr>
+            <m:num>
+              <m:r>
+                <w:rPr>
+                  <w:rFonts w:ascii="Cambria Math" w:hAnsi="Cambria Math"/>
+                  <w:lang w:eastAsia="en-GB"/>
+                </w:rPr>
+                <m:t>967Hz</m:t>
+              </m:r>
+              <m:r>
+                <w:rPr>
+                  <w:rFonts w:ascii="Cambria Math" w:hAnsi="Cambria Math"/>
+                  <w:lang w:eastAsia="en-GB"/>
+                </w:rPr>
+                <m:t>-</m:t>
+              </m:r>
+              <m:r>
+                <w:rPr>
+                  <w:rFonts w:ascii="Cambria Math" w:hAnsi="Cambria Math"/>
+                  <w:lang w:eastAsia="en-GB"/>
+                </w:rPr>
+                <m:t>1136Hz</m:t>
+              </m:r>
+            </m:num>
+            <m:den>
+              <m:r>
+                <w:rPr>
+                  <w:rFonts w:ascii="Cambria Math" w:hAnsi="Cambria Math"/>
+                  <w:lang w:eastAsia="en-GB"/>
+                </w:rPr>
+                <m:t>1136Hz</m:t>
+              </m:r>
+            </m:den>
+          </m:f>
+          <m:r>
+            <w:rPr>
+              <w:rFonts w:ascii="Cambria Math" w:eastAsiaTheme="minorEastAsia" w:hAnsi="Cambria Math"/>
+              <w:lang w:eastAsia="en-GB"/>
+            </w:rPr>
+            <m:t>∙100%</m:t>
+          </m:r>
+          <m:r>
+            <w:rPr>
+              <w:rFonts w:ascii="Cambria Math" w:eastAsiaTheme="minorEastAsia" w:hAnsi="Cambria Math"/>
+              <w:lang w:eastAsia="en-GB"/>
+            </w:rPr>
+            <m:t>=-14,88%</m:t>
+          </m:r>
+        </m:oMath>
+      </m:oMathPara>
+    </w:p>
+    <w:p>
+      <w:pPr>
         <w:pStyle w:val="Feladatcm"/>
         <w:rPr>
           <w:rFonts w:eastAsiaTheme="minorEastAsia"/>
@@ -4113,7 +5490,7 @@
         <w:rPr>
           <w:lang w:eastAsia="hu-HU"/>
         </w:rPr>
-        <w:t xml:space="preserve">-tagok egy-egy kis panelen vannak összefor- rasztva). Hogyan változik a kimenő jel alakja </w:t>
+        <w:t xml:space="preserve">-tagok egy-egy kis panelen vannak összeforrasztva). Hogyan változik a kimenő jel alakja </w:t>
       </w:r>
       <m:oMath>
         <m:sSub>
@@ -4163,6 +5540,7 @@
       </w:pPr>
       <w:r>
         <w:rPr>
+          <w:noProof/>
           <w:lang w:eastAsia="hu-HU"/>
         </w:rPr>
         <w:drawing>
@@ -4181,7 +5559,7 @@
                     <pic:cNvPicPr/>
                   </pic:nvPicPr>
                   <pic:blipFill>
-                    <a:blip r:embed="rId26"/>
+                    <a:blip r:embed="rId40"/>
                     <a:stretch>
                       <a:fillRect/>
                     </a:stretch>
@@ -4213,6 +5591,7 @@
         <w:rPr>
           <w:lang w:eastAsia="hu-HU"/>
         </w:rPr>
+        <w:lastRenderedPageBreak/>
         <w:t>Áramkör</w:t>
       </w:r>
     </w:p>
@@ -4247,7 +5626,7 @@
             <wp:extent cx="4225012" cy="3284220"/>
             <wp:effectExtent l="0" t="0" r="4445" b="0"/>
             <wp:docPr id="1413762800" name="Kép 8" descr="A képen diagram, Műszaki rajz, Tervrajz, sor látható&#10;&#10;Automatikusan generált leírás">
-              <a:hlinkClick xmlns:a="http://schemas.openxmlformats.org/drawingml/2006/main" r:id="rId27"/>
+              <a:hlinkClick xmlns:a="http://schemas.openxmlformats.org/drawingml/2006/main" r:id="rId41"/>
             </wp:docPr>
             <wp:cNvGraphicFramePr>
               <a:graphicFrameLocks xmlns:a="http://schemas.openxmlformats.org/drawingml/2006/main" noChangeAspect="1"/>
@@ -4257,14 +5636,14 @@
                 <pic:pic xmlns:pic="http://schemas.openxmlformats.org/drawingml/2006/picture">
                   <pic:nvPicPr>
                     <pic:cNvPr id="1413762800" name="Kép 8" descr="A képen diagram, Műszaki rajz, Tervrajz, sor látható&#10;&#10;Automatikusan generált leírás">
-                      <a:hlinkClick r:id="rId27"/>
+                      <a:hlinkClick r:id="rId41"/>
                     </pic:cNvPr>
                     <pic:cNvPicPr>
                       <a:picLocks noChangeAspect="1" noChangeArrowheads="1"/>
                     </pic:cNvPicPr>
                   </pic:nvPicPr>
                   <pic:blipFill>
-                    <a:blip r:embed="rId28">
+                    <a:blip r:embed="rId42">
                       <a:extLst>
                         <a:ext uri="{28A0092B-C50C-407E-A947-70E740481C1C}">
                           <a14:useLocalDpi xmlns:a14="http://schemas.microsoft.com/office/drawing/2010/main" val="0"/>
@@ -4307,7 +5686,6 @@
         <w:rPr>
           <w:lang w:eastAsia="hu-HU"/>
         </w:rPr>
-        <w:lastRenderedPageBreak/>
         <w:t>Adatok</w:t>
       </w:r>
     </w:p>
@@ -4773,14 +6151,7 @@
               <w:rFonts w:ascii="Cambria Math" w:hAnsi="Cambria Math"/>
               <w:lang w:eastAsia="hu-HU"/>
             </w:rPr>
-            <m:t>=</m:t>
-          </m:r>
-          <m:r>
-            <w:rPr>
-              <w:rFonts w:ascii="Cambria Math" w:hAnsi="Cambria Math"/>
-              <w:lang w:eastAsia="hu-HU"/>
-            </w:rPr>
-            <m:t>10000</m:t>
+            <m:t>=10000</m:t>
           </m:r>
           <m:f>
             <m:fPr>
@@ -4939,6 +6310,227 @@
           </m:r>
         </m:oMath>
       </m:oMathPara>
+    </w:p>
+    <w:p>
+      <w:pPr>
+        <w:pStyle w:val="Kiemel"/>
+        <w:rPr>
+          <w:lang w:eastAsia="hu-HU"/>
+        </w:rPr>
+      </w:pPr>
+      <w:r>
+        <w:rPr>
+          <w:lang w:eastAsia="hu-HU"/>
+        </w:rPr>
+        <w:t>Mérések</w:t>
+      </w:r>
+    </w:p>
+    <w:p>
+      <w:pPr>
+        <w:rPr>
+          <w:lang w:eastAsia="hu-HU"/>
+        </w:rPr>
+      </w:pPr>
+      <m:oMath>
+        <m:sSub>
+          <m:sSubPr>
+            <m:ctrlPr>
+              <w:rPr>
+                <w:rFonts w:ascii="Cambria Math" w:hAnsi="Cambria Math"/>
+                <w:i/>
+                <w:lang w:eastAsia="hu-HU"/>
+              </w:rPr>
+            </m:ctrlPr>
+          </m:sSubPr>
+          <m:e>
+            <m:r>
+              <w:rPr>
+                <w:rFonts w:ascii="Cambria Math" w:hAnsi="Cambria Math"/>
+                <w:lang w:eastAsia="hu-HU"/>
+              </w:rPr>
+              <m:t>R</m:t>
+            </m:r>
+          </m:e>
+          <m:sub>
+            <m:r>
+              <w:rPr>
+                <w:rFonts w:ascii="Cambria Math" w:hAnsi="Cambria Math"/>
+                <w:lang w:eastAsia="hu-HU"/>
+              </w:rPr>
+              <m:t>2</m:t>
+            </m:r>
+          </m:sub>
+        </m:sSub>
+        <m:r>
+          <w:rPr>
+            <w:rFonts w:ascii="Cambria Math" w:hAnsi="Cambria Math"/>
+            <w:lang w:eastAsia="hu-HU"/>
+          </w:rPr>
+          <m:t>=10k</m:t>
+        </m:r>
+        <m:r>
+          <m:rPr>
+            <m:sty m:val="p"/>
+          </m:rPr>
+          <w:rPr>
+            <w:rFonts w:ascii="Cambria Math" w:hAnsi="Cambria Math"/>
+            <w:lang w:eastAsia="hu-HU"/>
+          </w:rPr>
+          <m:t>Ω</m:t>
+        </m:r>
+      </m:oMath>
+      <w:r>
+        <w:rPr>
+          <w:rFonts w:eastAsiaTheme="minorEastAsia"/>
+          <w:lang w:eastAsia="hu-HU"/>
+        </w:rPr>
+        <w:t xml:space="preserve"> esetén a kapott frekvencia </w:t>
+      </w:r>
+      <m:oMath>
+        <m:r>
+          <w:rPr>
+            <w:rFonts w:ascii="Cambria Math" w:eastAsiaTheme="minorEastAsia" w:hAnsi="Cambria Math"/>
+            <w:lang w:eastAsia="hu-HU"/>
+          </w:rPr>
+          <m:t>≈1,5kHz</m:t>
+        </m:r>
+      </m:oMath>
+      <w:r>
+        <w:rPr>
+          <w:rFonts w:eastAsiaTheme="minorEastAsia"/>
+          <w:lang w:eastAsia="hu-HU"/>
+        </w:rPr>
+        <w:t xml:space="preserve"> lesz.</w:t>
+      </w:r>
+    </w:p>
+    <w:p>
+      <w:pPr>
+        <w:pStyle w:val="Kiemel"/>
+        <w:rPr>
+          <w:lang w:eastAsia="hu-HU"/>
+        </w:rPr>
+      </w:pPr>
+      <w:r>
+        <w:rPr>
+          <w:lang w:eastAsia="hu-HU"/>
+        </w:rPr>
+        <w:t>Észrevétel</w:t>
+      </w:r>
+    </w:p>
+    <w:p>
+      <w:pPr>
+        <w:rPr>
+          <w:lang w:eastAsia="hu-HU"/>
+        </w:rPr>
+      </w:pPr>
+      <w:r>
+        <w:rPr>
+          <w:lang w:eastAsia="hu-HU"/>
+        </w:rPr>
+        <w:t xml:space="preserve">Ahogyan </w:t>
+      </w:r>
+      <m:oMath>
+        <m:sSub>
+          <m:sSubPr>
+            <m:ctrlPr>
+              <w:rPr>
+                <w:rFonts w:ascii="Cambria Math" w:hAnsi="Cambria Math"/>
+                <w:i/>
+                <w:lang w:eastAsia="hu-HU"/>
+              </w:rPr>
+            </m:ctrlPr>
+          </m:sSubPr>
+          <m:e>
+            <m:r>
+              <w:rPr>
+                <w:rFonts w:ascii="Cambria Math" w:hAnsi="Cambria Math"/>
+                <w:lang w:eastAsia="hu-HU"/>
+              </w:rPr>
+              <m:t>R</m:t>
+            </m:r>
+          </m:e>
+          <m:sub>
+            <m:r>
+              <w:rPr>
+                <w:rFonts w:ascii="Cambria Math" w:hAnsi="Cambria Math"/>
+                <w:lang w:eastAsia="hu-HU"/>
+              </w:rPr>
+              <m:t>2</m:t>
+            </m:r>
+          </m:sub>
+        </m:sSub>
+      </m:oMath>
+      <w:r>
+        <w:rPr>
+          <w:rFonts w:eastAsiaTheme="minorEastAsia"/>
+          <w:lang w:eastAsia="hu-HU"/>
+        </w:rPr>
+        <w:t xml:space="preserve"> értéke nő, a frekvencia csökken, és a jel négyszögjellé alakul. Ha </w:t>
+      </w:r>
+      <m:oMath>
+        <m:sSub>
+          <m:sSubPr>
+            <m:ctrlPr>
+              <w:rPr>
+                <w:rFonts w:ascii="Cambria Math" w:eastAsiaTheme="minorEastAsia" w:hAnsi="Cambria Math"/>
+                <w:i/>
+                <w:lang w:eastAsia="hu-HU"/>
+              </w:rPr>
+            </m:ctrlPr>
+          </m:sSubPr>
+          <m:e>
+            <m:r>
+              <w:rPr>
+                <w:rFonts w:ascii="Cambria Math" w:eastAsiaTheme="minorEastAsia" w:hAnsi="Cambria Math"/>
+                <w:lang w:eastAsia="hu-HU"/>
+              </w:rPr>
+              <m:t>R</m:t>
+            </m:r>
+          </m:e>
+          <m:sub>
+            <m:r>
+              <w:rPr>
+                <w:rFonts w:ascii="Cambria Math" w:eastAsiaTheme="minorEastAsia" w:hAnsi="Cambria Math"/>
+                <w:lang w:eastAsia="hu-HU"/>
+              </w:rPr>
+              <m:t>2</m:t>
+            </m:r>
+          </m:sub>
+        </m:sSub>
+      </m:oMath>
+      <w:r>
+        <w:rPr>
+          <w:rFonts w:eastAsiaTheme="minorEastAsia"/>
+          <w:lang w:eastAsia="hu-HU"/>
+        </w:rPr>
+        <w:t xml:space="preserve"> kisebb, mint </w:t>
+      </w:r>
+      <m:oMath>
+        <m:r>
+          <w:rPr>
+            <w:rFonts w:ascii="Cambria Math" w:eastAsiaTheme="minorEastAsia" w:hAnsi="Cambria Math"/>
+            <w:lang w:eastAsia="hu-HU"/>
+          </w:rPr>
+          <m:t>10k</m:t>
+        </m:r>
+        <m:r>
+          <m:rPr>
+            <m:sty m:val="p"/>
+          </m:rPr>
+          <w:rPr>
+            <w:rFonts w:ascii="Cambria Math" w:eastAsiaTheme="minorEastAsia" w:hAnsi="Cambria Math"/>
+            <w:lang w:eastAsia="hu-HU"/>
+          </w:rPr>
+          <m:t>Ω</m:t>
+        </m:r>
+      </m:oMath>
+      <w:r>
+        <w:rPr>
+          <w:rFonts w:eastAsiaTheme="minorEastAsia"/>
+          <w:lang w:eastAsia="hu-HU"/>
+        </w:rPr>
+        <w:t>, akkor a kimenet amplitúdója drasztikusan csökken, méréshatár alá – szimulátorban összerakott áramkör alapján.</w:t>
+      </w:r>
     </w:p>
     <w:p>
       <w:pPr>
@@ -5777,11 +7369,11 @@
           <w14:ligatures w14:val="none"/>
         </w:rPr>
         <w:drawing>
-          <wp:inline distT="0" distB="0" distL="0" distR="0" wp14:anchorId="4E0B04B5" wp14:editId="4575220F">
-            <wp:extent cx="4343400" cy="2065020"/>
+          <wp:inline distT="0" distB="0" distL="0" distR="0" wp14:anchorId="4E0B04B5" wp14:editId="1F454129">
+            <wp:extent cx="2697480" cy="1282485"/>
             <wp:effectExtent l="0" t="0" r="0" b="0"/>
             <wp:docPr id="1609051035" name="Kép 9" descr="A képen diagram, sor, Műszaki rajz, Tervrajz látható&#10;&#10;Automatikusan generált leírás">
-              <a:hlinkClick xmlns:a="http://schemas.openxmlformats.org/drawingml/2006/main" r:id="rId29"/>
+              <a:hlinkClick xmlns:a="http://schemas.openxmlformats.org/drawingml/2006/main" r:id="rId43"/>
             </wp:docPr>
             <wp:cNvGraphicFramePr>
               <a:graphicFrameLocks xmlns:a="http://schemas.openxmlformats.org/drawingml/2006/main" noChangeAspect="1"/>
@@ -5791,14 +7383,14 @@
                 <pic:pic xmlns:pic="http://schemas.openxmlformats.org/drawingml/2006/picture">
                   <pic:nvPicPr>
                     <pic:cNvPr id="1609051035" name="Kép 9" descr="A képen diagram, sor, Műszaki rajz, Tervrajz látható&#10;&#10;Automatikusan generált leírás">
-                      <a:hlinkClick r:id="rId29"/>
+                      <a:hlinkClick r:id="rId43"/>
                     </pic:cNvPr>
                     <pic:cNvPicPr>
                       <a:picLocks noChangeAspect="1" noChangeArrowheads="1"/>
                     </pic:cNvPicPr>
                   </pic:nvPicPr>
                   <pic:blipFill>
-                    <a:blip r:embed="rId30">
+                    <a:blip r:embed="rId44" cstate="print">
                       <a:extLst>
                         <a:ext uri="{28A0092B-C50C-407E-A947-70E740481C1C}">
                           <a14:useLocalDpi xmlns:a14="http://schemas.microsoft.com/office/drawing/2010/main" val="0"/>
@@ -5813,7 +7405,7 @@
                   <pic:spPr bwMode="auto">
                     <a:xfrm>
                       <a:off x="0" y="0"/>
-                      <a:ext cx="4343400" cy="2065020"/>
+                      <a:ext cx="2703382" cy="1285291"/>
                     </a:xfrm>
                     <a:prstGeom prst="rect">
                       <a:avLst/>
@@ -5844,12 +7436,263 @@
         <w:t>Mérések</w:t>
       </w:r>
     </w:p>
+    <w:p>
+      <w:pPr>
+        <w:ind w:firstLine="0"/>
+        <w:jc w:val="center"/>
+        <w:rPr>
+          <w:lang w:eastAsia="hu-HU"/>
+        </w:rPr>
+      </w:pPr>
+      <w:r>
+        <w:rPr>
+          <w:lang w:eastAsia="hu-HU"/>
+        </w:rPr>
+        <w:drawing>
+          <wp:inline distT="0" distB="0" distL="0" distR="0" wp14:anchorId="59807797" wp14:editId="52F51576">
+            <wp:extent cx="3079731" cy="2514600"/>
+            <wp:effectExtent l="0" t="0" r="0" b="0"/>
+            <wp:docPr id="2041531396" name="Kép 1" descr="A képen szöveg, diagram, sor, képernyőkép látható&#10;&#10;Automatikusan generált leírás"/>
+            <wp:cNvGraphicFramePr>
+              <a:graphicFrameLocks xmlns:a="http://schemas.openxmlformats.org/drawingml/2006/main" noChangeAspect="1"/>
+            </wp:cNvGraphicFramePr>
+            <a:graphic xmlns:a="http://schemas.openxmlformats.org/drawingml/2006/main">
+              <a:graphicData uri="http://schemas.openxmlformats.org/drawingml/2006/picture">
+                <pic:pic xmlns:pic="http://schemas.openxmlformats.org/drawingml/2006/picture">
+                  <pic:nvPicPr>
+                    <pic:cNvPr id="2041531396" name="Kép 1" descr="A képen szöveg, diagram, sor, képernyőkép látható&#10;&#10;Automatikusan generált leírás"/>
+                    <pic:cNvPicPr/>
+                  </pic:nvPicPr>
+                  <pic:blipFill>
+                    <a:blip r:embed="rId45"/>
+                    <a:stretch>
+                      <a:fillRect/>
+                    </a:stretch>
+                  </pic:blipFill>
+                  <pic:spPr>
+                    <a:xfrm>
+                      <a:off x="0" y="0"/>
+                      <a:ext cx="3086042" cy="2519753"/>
+                    </a:xfrm>
+                    <a:prstGeom prst="rect">
+                      <a:avLst/>
+                    </a:prstGeom>
+                  </pic:spPr>
+                </pic:pic>
+              </a:graphicData>
+            </a:graphic>
+          </wp:inline>
+        </w:drawing>
+      </w:r>
+    </w:p>
+    <w:p>
+      <w:pPr>
+        <w:ind w:firstLine="0"/>
+        <w:jc w:val="center"/>
+        <w:rPr>
+          <w:lang w:eastAsia="hu-HU"/>
+        </w:rPr>
+      </w:pPr>
+      <w:r>
+        <w:rPr>
+          <w:lang w:eastAsia="hu-HU"/>
+        </w:rPr>
+        <w:lastRenderedPageBreak/>
+        <w:drawing>
+          <wp:inline distT="0" distB="0" distL="0" distR="0" wp14:anchorId="77F58626" wp14:editId="21284EED">
+            <wp:extent cx="4618120" cy="2560542"/>
+            <wp:effectExtent l="0" t="0" r="0" b="0"/>
+            <wp:docPr id="112693890" name="Kép 1" descr="A képen szöveg, képernyőkép, szám, Betűtípus látható&#10;&#10;Automatikusan generált leírás"/>
+            <wp:cNvGraphicFramePr>
+              <a:graphicFrameLocks xmlns:a="http://schemas.openxmlformats.org/drawingml/2006/main" noChangeAspect="1"/>
+            </wp:cNvGraphicFramePr>
+            <a:graphic xmlns:a="http://schemas.openxmlformats.org/drawingml/2006/main">
+              <a:graphicData uri="http://schemas.openxmlformats.org/drawingml/2006/picture">
+                <pic:pic xmlns:pic="http://schemas.openxmlformats.org/drawingml/2006/picture">
+                  <pic:nvPicPr>
+                    <pic:cNvPr id="112693890" name="Kép 1" descr="A képen szöveg, képernyőkép, szám, Betűtípus látható&#10;&#10;Automatikusan generált leírás"/>
+                    <pic:cNvPicPr/>
+                  </pic:nvPicPr>
+                  <pic:blipFill>
+                    <a:blip r:embed="rId46"/>
+                    <a:stretch>
+                      <a:fillRect/>
+                    </a:stretch>
+                  </pic:blipFill>
+                  <pic:spPr>
+                    <a:xfrm>
+                      <a:off x="0" y="0"/>
+                      <a:ext cx="4618120" cy="2560542"/>
+                    </a:xfrm>
+                    <a:prstGeom prst="rect">
+                      <a:avLst/>
+                    </a:prstGeom>
+                  </pic:spPr>
+                </pic:pic>
+              </a:graphicData>
+            </a:graphic>
+          </wp:inline>
+        </w:drawing>
+      </w:r>
+    </w:p>
+    <w:p>
+      <w:pPr>
+        <w:ind w:firstLine="0"/>
+        <w:jc w:val="center"/>
+        <w:rPr>
+          <w:lang w:eastAsia="hu-HU"/>
+        </w:rPr>
+      </w:pPr>
+      <w:r>
+        <w:rPr>
+          <w:lang w:eastAsia="hu-HU"/>
+        </w:rPr>
+        <w:drawing>
+          <wp:inline distT="0" distB="0" distL="0" distR="0" wp14:anchorId="5AA2FF96" wp14:editId="7BFC62A9">
+            <wp:extent cx="4673396" cy="3962400"/>
+            <wp:effectExtent l="0" t="0" r="0" b="0"/>
+            <wp:docPr id="1473496548" name="Kép 1" descr="A képen szöveg, diagram, sor, Diagram látható&#10;&#10;Automatikusan generált leírás"/>
+            <wp:cNvGraphicFramePr>
+              <a:graphicFrameLocks xmlns:a="http://schemas.openxmlformats.org/drawingml/2006/main" noChangeAspect="1"/>
+            </wp:cNvGraphicFramePr>
+            <a:graphic xmlns:a="http://schemas.openxmlformats.org/drawingml/2006/main">
+              <a:graphicData uri="http://schemas.openxmlformats.org/drawingml/2006/picture">
+                <pic:pic xmlns:pic="http://schemas.openxmlformats.org/drawingml/2006/picture">
+                  <pic:nvPicPr>
+                    <pic:cNvPr id="1473496548" name="Kép 1" descr="A képen szöveg, diagram, sor, Diagram látható&#10;&#10;Automatikusan generált leírás"/>
+                    <pic:cNvPicPr/>
+                  </pic:nvPicPr>
+                  <pic:blipFill>
+                    <a:blip r:embed="rId47"/>
+                    <a:stretch>
+                      <a:fillRect/>
+                    </a:stretch>
+                  </pic:blipFill>
+                  <pic:spPr>
+                    <a:xfrm>
+                      <a:off x="0" y="0"/>
+                      <a:ext cx="4679036" cy="3967182"/>
+                    </a:xfrm>
+                    <a:prstGeom prst="rect">
+                      <a:avLst/>
+                    </a:prstGeom>
+                  </pic:spPr>
+                </pic:pic>
+              </a:graphicData>
+            </a:graphic>
+          </wp:inline>
+        </w:drawing>
+      </w:r>
+    </w:p>
+    <w:p>
+      <w:pPr>
+        <w:spacing w:after="160" w:line="259" w:lineRule="auto"/>
+        <w:ind w:firstLine="0"/>
+        <w:jc w:val="left"/>
+        <w:rPr>
+          <w:lang w:eastAsia="hu-HU"/>
+        </w:rPr>
+      </w:pPr>
+      <w:r>
+        <w:rPr>
+          <w:lang w:eastAsia="hu-HU"/>
+        </w:rPr>
+        <w:br w:type="page"/>
+      </w:r>
+    </w:p>
+    <w:p>
+      <w:pPr>
+        <w:rPr>
+          <w:rFonts w:eastAsiaTheme="minorEastAsia"/>
+          <w:lang w:eastAsia="en-GB"/>
+        </w:rPr>
+      </w:pPr>
+      <w:r>
+        <w:rPr>
+          <w:noProof/>
+        </w:rPr>
+        <w:lastRenderedPageBreak/>
+        <w:pict w14:anchorId="2DC94030">
+          <v:shape id="_x0000_s2053" type="#_x0000_t202" style="position:absolute;left:0;text-align:left;margin-left:-198.45pt;margin-top:652.05pt;width:141.75pt;height:45.65pt;z-index:251663360;visibility:visible;mso-wrap-style:square;mso-width-percent:0;mso-height-percent:0;mso-wrap-distance-left:9pt;mso-wrap-distance-top:3.6pt;mso-wrap-distance-right:9pt;mso-wrap-distance-bottom:3.6pt;mso-position-horizontal:absolute;mso-position-horizontal-relative:right-margin-area;mso-position-vertical:absolute;mso-position-vertical-relative:top-margin-area;mso-width-percent:0;mso-height-percent:0;mso-width-relative:margin;mso-height-relative:margin;v-text-anchor:top" o:gfxdata="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" stroked="f">
+            <v:textbox>
+              <w:txbxContent>
+                <w:p>
+                  <w:pPr>
+                    <w:tabs>
+                      <w:tab w:val="left" w:leader="underscore" w:pos="2268"/>
+                    </w:tabs>
+                    <w:ind w:firstLine="0"/>
+                  </w:pPr>
+                  <w:r>
+                    <w:tab/>
+                  </w:r>
+                </w:p>
+                <w:p>
+                  <w:pPr>
+                    <w:tabs>
+                      <w:tab w:val="center" w:pos="1134"/>
+                      <w:tab w:val="left" w:leader="underscore" w:pos="1956"/>
+                    </w:tabs>
+                    <w:spacing w:before="120"/>
+                    <w:ind w:firstLine="0"/>
+                  </w:pPr>
+                  <w:r>
+                    <w:tab/>
+                    <w:t>Vad Avar</w:t>
+                  </w:r>
+                </w:p>
+              </w:txbxContent>
+            </v:textbox>
+            <w10:wrap type="square" anchorx="margin" anchory="margin"/>
+          </v:shape>
+        </w:pict>
+      </w:r>
+      <w:r>
+        <w:rPr>
+          <w:noProof/>
+        </w:rPr>
+        <w:pict w14:anchorId="09E421DA">
+          <v:shape id="_x0000_s2052" type="#_x0000_t202" style="position:absolute;left:0;text-align:left;margin-left:127.6pt;margin-top:652.05pt;width:141.75pt;height:45.65pt;z-index:251662336;visibility:visible;mso-wrap-style:square;mso-width-percent:0;mso-height-percent:0;mso-wrap-distance-left:9pt;mso-wrap-distance-top:3.6pt;mso-wrap-distance-right:9pt;mso-wrap-distance-bottom:3.6pt;mso-position-horizontal:absolute;mso-position-horizontal-relative:left-margin-area;mso-position-vertical:absolute;mso-position-vertical-relative:top-margin-area;mso-width-percent:0;mso-height-percent:0;mso-width-relative:margin;mso-height-relative:margin;v-text-anchor:top" o:gfxdata="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" stroked="f">
+            <v:textbox>
+              <w:txbxContent>
+                <w:p>
+                  <w:pPr>
+                    <w:tabs>
+                      <w:tab w:val="left" w:leader="underscore" w:pos="2268"/>
+                    </w:tabs>
+                    <w:ind w:firstLine="0"/>
+                  </w:pPr>
+                  <w:r>
+                    <w:tab/>
+                  </w:r>
+                </w:p>
+                <w:p>
+                  <w:pPr>
+                    <w:tabs>
+                      <w:tab w:val="center" w:pos="1134"/>
+                      <w:tab w:val="left" w:leader="underscore" w:pos="1956"/>
+                    </w:tabs>
+                    <w:spacing w:before="120"/>
+                    <w:ind w:firstLine="0"/>
+                  </w:pPr>
+                  <w:r>
+                    <w:tab/>
+                    <w:t>Stefán Kornél</w:t>
+                  </w:r>
+                </w:p>
+              </w:txbxContent>
+            </v:textbox>
+            <w10:wrap type="square" anchorx="margin" anchory="margin"/>
+          </v:shape>
+        </w:pict>
+      </w:r>
+    </w:p>
     <w:sectPr>
-      <w:headerReference w:type="even" r:id="rId31"/>
-      <w:headerReference w:type="default" r:id="rId32"/>
-      <w:footerReference w:type="even" r:id="rId33"/>
-      <w:footerReference w:type="default" r:id="rId34"/>
-      <w:footerReference w:type="first" r:id="rId35"/>
+      <w:headerReference w:type="even" r:id="rId48"/>
+      <w:headerReference w:type="default" r:id="rId49"/>
+      <w:footerReference w:type="even" r:id="rId50"/>
+      <w:footerReference w:type="default" r:id="rId51"/>
+      <w:footerReference w:type="first" r:id="rId52"/>
       <w:pgSz w:w="12240" w:h="15840"/>
       <w:pgMar w:top="1417" w:right="1417" w:bottom="1417" w:left="1417" w:header="720" w:footer="720" w:gutter="0"/>
       <w:cols w:space="720"/>

</xml_diff>